<commit_message>
Início da revisão do texto conforme proposto pelo orientador
</commit_message>
<xml_diff>
--- a/PRE-PROJETO TCC/FELIPE P COELHO - PRE PROJETO.docx
+++ b/PRE-PROJETO TCC/FELIPE P COELHO - PRE PROJETO.docx
@@ -1130,7 +1130,55 @@
           <w:sz w:val="24"/>
           <w:szCs w:val="24"/>
         </w:rPr>
-        <w:t>As empresas em seus diversos portes oferecem a seus clientes produtos e/ou serviços, a qualidade dos produtos e/ou serviços oferecidos está diretamente ligada ao processo utilizado para conceber os mesmos. Um processo é uma sequência de passos realizados para um determinado propósito [IEEE-STD-610].</w:t>
+        <w:t xml:space="preserve">O gerenciamento de um projeto de software é uma tarefa complexa de ser realizada nas empresas. A engenharia de software é área responsável por estudar meios para minimizar esta situação, porém os modelos desenvolvidos também são </w:t>
+      </w:r>
+      <w:r>
+        <w:rPr>
+          <w:rFonts w:ascii="Times New Roman" w:hAnsi="Times New Roman" w:cs="Times New Roman"/>
+          <w:sz w:val="24"/>
+          <w:szCs w:val="24"/>
+        </w:rPr>
+        <w:t>complexos de serem implementados</w:t>
+      </w:r>
+      <w:r>
+        <w:rPr>
+          <w:rFonts w:ascii="Times New Roman" w:hAnsi="Times New Roman" w:cs="Times New Roman"/>
+          <w:sz w:val="24"/>
+          <w:szCs w:val="24"/>
+        </w:rPr>
+        <w:t xml:space="preserve">, pois muitos fatores podem afetar um projeto como a exemplo o grau de maturidade do processo de software </w:t>
+      </w:r>
+      <w:r>
+        <w:rPr>
+          <w:rFonts w:ascii="Times New Roman" w:hAnsi="Times New Roman" w:cs="Times New Roman"/>
+          <w:sz w:val="24"/>
+          <w:szCs w:val="24"/>
+        </w:rPr>
+        <w:t>existente</w:t>
+      </w:r>
+      <w:r>
+        <w:rPr>
+          <w:rFonts w:ascii="Times New Roman" w:hAnsi="Times New Roman" w:cs="Times New Roman"/>
+          <w:sz w:val="24"/>
+          <w:szCs w:val="24"/>
+        </w:rPr>
+        <w:t xml:space="preserve"> na empresa</w:t>
+      </w:r>
+      <w:r>
+        <w:rPr>
+          <w:rFonts w:ascii="Times New Roman" w:hAnsi="Times New Roman" w:cs="Times New Roman"/>
+          <w:sz w:val="24"/>
+          <w:szCs w:val="24"/>
+        </w:rPr>
+        <w:t>, ou até mesmo, a inexistência de um processo de software</w:t>
+      </w:r>
+      <w:r>
+        <w:rPr>
+          <w:rFonts w:ascii="Times New Roman" w:hAnsi="Times New Roman" w:cs="Times New Roman"/>
+          <w:sz w:val="24"/>
+          <w:szCs w:val="24"/>
+        </w:rPr>
+        <w:t xml:space="preserve">. </w:t>
       </w:r>
     </w:p>
     <w:p>
@@ -1154,6 +1202,54 @@
           <w:sz w:val="24"/>
           <w:szCs w:val="24"/>
         </w:rPr>
+        <w:t>As empresas em seus diversos portes oferecem a seus clientes produtos e/ou serviços, a qualidade dos produtos e/ou serviços oferecidos está diretamente ligada ao processo utilizado para conceber os mesmos.</w:t>
+      </w:r>
+    </w:p>
+    <w:p>
+      <w:pPr>
+        <w:pStyle w:val="PargrafodaLista"/>
+        <w:autoSpaceDE w:val="0"/>
+        <w:autoSpaceDN w:val="0"/>
+        <w:adjustRightInd w:val="0"/>
+        <w:spacing w:after="0" w:line="240" w:lineRule="auto"/>
+        <w:ind w:firstLine="696"/>
+        <w:jc w:val="both"/>
+        <w:rPr>
+          <w:rFonts w:ascii="Times New Roman" w:hAnsi="Times New Roman" w:cs="Times New Roman"/>
+          <w:sz w:val="24"/>
+          <w:szCs w:val="24"/>
+        </w:rPr>
+      </w:pPr>
+      <w:r>
+        <w:rPr>
+          <w:rFonts w:ascii="Times New Roman" w:hAnsi="Times New Roman" w:cs="Times New Roman"/>
+          <w:sz w:val="24"/>
+          <w:szCs w:val="24"/>
+        </w:rPr>
+        <w:t xml:space="preserve"> Um processo é uma sequência de passos realizados para um determinado propósito [IEEE-STD-610].</w:t>
+      </w:r>
+    </w:p>
+    <w:p>
+      <w:pPr>
+        <w:pStyle w:val="PargrafodaLista"/>
+        <w:autoSpaceDE w:val="0"/>
+        <w:autoSpaceDN w:val="0"/>
+        <w:adjustRightInd w:val="0"/>
+        <w:spacing w:after="0" w:line="240" w:lineRule="auto"/>
+        <w:ind w:firstLine="696"/>
+        <w:jc w:val="both"/>
+        <w:rPr>
+          <w:rFonts w:ascii="Times New Roman" w:hAnsi="Times New Roman" w:cs="Times New Roman"/>
+          <w:sz w:val="24"/>
+          <w:szCs w:val="24"/>
+        </w:rPr>
+      </w:pPr>
+      <w:r>
+        <w:rPr>
+          <w:rFonts w:ascii="Times New Roman" w:hAnsi="Times New Roman" w:cs="Times New Roman"/>
+          <w:sz w:val="24"/>
+          <w:szCs w:val="24"/>
+        </w:rPr>
         <w:t>Um processo de Software é definido como um conjunto de</w:t>
       </w:r>
       <w:r>
@@ -1194,7 +1290,7 @@
           <w:sz w:val="24"/>
           <w:szCs w:val="24"/>
         </w:rPr>
-        <w:t xml:space="preserve">]. </w:t>
+        <w:t>].</w:t>
       </w:r>
     </w:p>
     <w:p>
@@ -1207,46 +1303,56 @@
         <w:ind w:firstLine="696"/>
         <w:jc w:val="both"/>
         <w:rPr>
-          <w:rFonts w:ascii="NimbusRomNo9L-Medi" w:hAnsi="NimbusRomNo9L-Medi" w:cs="NimbusRomNo9L-Medi"/>
-          <w:b/>
-          <w:sz w:val="26"/>
-          <w:szCs w:val="26"/>
-        </w:rPr>
-      </w:pPr>
-      <w:r>
-        <w:rPr>
-          <w:rFonts w:ascii="Times New Roman" w:hAnsi="Times New Roman" w:cs="Times New Roman"/>
-          <w:sz w:val="24"/>
-          <w:szCs w:val="24"/>
-        </w:rPr>
-        <w:t>O PMBOK define que o gerenciamento de projetos é a aplicação do conhecimento, habilidades, ferramentas e técnicas às atividades do projeto para atender aos seus requisitos [</w:t>
-      </w:r>
-      <w:proofErr w:type="gramStart"/>
-      <w:r>
-        <w:rPr>
-          <w:rFonts w:ascii="Times New Roman" w:hAnsi="Times New Roman" w:cs="Times New Roman"/>
-          <w:sz w:val="24"/>
-          <w:szCs w:val="24"/>
-        </w:rPr>
-        <w:t xml:space="preserve">GUIDE  </w:t>
-      </w:r>
-      <w:r>
-        <w:rPr>
-          <w:rFonts w:ascii="Times New Roman" w:hAnsi="Times New Roman" w:cs="Times New Roman"/>
-          <w:sz w:val="24"/>
-          <w:szCs w:val="24"/>
-        </w:rPr>
-        <w:t>PMBOK</w:t>
-      </w:r>
-      <w:proofErr w:type="gramEnd"/>
-      <w:r>
-        <w:rPr>
-          <w:rFonts w:ascii="Times New Roman" w:hAnsi="Times New Roman" w:cs="Times New Roman"/>
-          <w:sz w:val="24"/>
-          <w:szCs w:val="24"/>
-        </w:rPr>
-        <w:t>, 2014].</w:t>
-      </w:r>
+          <w:rFonts w:ascii="Times New Roman" w:hAnsi="Times New Roman" w:cs="Times New Roman"/>
+          <w:sz w:val="24"/>
+          <w:szCs w:val="24"/>
+        </w:rPr>
+      </w:pPr>
+      <w:r>
+        <w:rPr>
+          <w:rFonts w:ascii="Times New Roman" w:hAnsi="Times New Roman" w:cs="Times New Roman"/>
+          <w:sz w:val="24"/>
+          <w:szCs w:val="24"/>
+        </w:rPr>
+        <w:t xml:space="preserve">Assim </w:t>
+      </w:r>
+      <w:r>
+        <w:rPr>
+          <w:rFonts w:ascii="Times New Roman" w:hAnsi="Times New Roman" w:cs="Times New Roman"/>
+          <w:sz w:val="24"/>
+          <w:szCs w:val="24"/>
+        </w:rPr>
+        <w:t>este projeto propõe o desenvolvimento de uma ferramenta capaz de auxiliar no processo de gerenciamento e implantação de processo de software de maneira adaptativa, isto é,</w:t>
+      </w:r>
+      <w:r>
+        <w:rPr>
+          <w:rFonts w:ascii="Times New Roman" w:hAnsi="Times New Roman" w:cs="NimbusSanL-Bold"/>
+          <w:bCs/>
+          <w:sz w:val="24"/>
+          <w:szCs w:val="24"/>
+        </w:rPr>
+        <w:t xml:space="preserve"> </w:t>
+      </w:r>
+      <w:r>
+        <w:rPr>
+          <w:rFonts w:ascii="Times New Roman" w:hAnsi="Times New Roman" w:cs="NimbusSanL-Bold"/>
+          <w:bCs/>
+          <w:sz w:val="24"/>
+          <w:szCs w:val="24"/>
+        </w:rPr>
+        <w:t>independente da linguagem, tecnologia trabalhada ou tamanho da equipe do projeto</w:t>
+      </w:r>
+      <w:r>
+        <w:rPr>
+          <w:rFonts w:ascii="Times New Roman" w:hAnsi="Times New Roman" w:cs="NimbusSanL-Bold"/>
+          <w:bCs/>
+          <w:sz w:val="24"/>
+          <w:szCs w:val="24"/>
+        </w:rPr>
+        <w:t>.</w:t>
+      </w:r>
+      <w:bookmarkStart w:id="0" w:name="_GoBack"/>
+      <w:bookmarkEnd w:id="0"/>
     </w:p>
     <w:p>
       <w:pPr>
@@ -1576,7 +1682,16 @@
           <w:sz w:val="24"/>
           <w:szCs w:val="24"/>
         </w:rPr>
-        <w:t xml:space="preserve"> com artigos encontrados e que proponham soluções </w:t>
+        <w:t xml:space="preserve"> com artigos encontrados e que </w:t>
+      </w:r>
+      <w:r>
+        <w:rPr>
+          <w:rFonts w:ascii="Times New Roman" w:hAnsi="Times New Roman" w:cs="Times New Roman"/>
+          <w:sz w:val="24"/>
+          <w:szCs w:val="24"/>
+        </w:rPr>
+        <w:lastRenderedPageBreak/>
+        <w:t xml:space="preserve">proponham soluções </w:t>
       </w:r>
       <w:r>
         <w:rPr>
@@ -1694,7 +1809,6 @@
           <w:sz w:val="24"/>
           <w:szCs w:val="24"/>
         </w:rPr>
-        <w:lastRenderedPageBreak/>
         <w:t>A última etapa será de elaboração do trabalho de conclusão de curso, este que deverá apresentar o contexto de construção da ferramenta, o levantamento teórico realizado e demostrar a aplicação da ferramenta em um cenário real de desenvolvimento de software.</w:t>
       </w:r>
     </w:p>
@@ -2077,8 +2191,6 @@
         </w:rPr>
         <w:t>de gerenciamento de projetos de software;</w:t>
       </w:r>
-      <w:bookmarkStart w:id="0" w:name="_GoBack"/>
-      <w:bookmarkEnd w:id="0"/>
     </w:p>
     <w:p>
       <w:pPr>
@@ -2850,6 +2962,7 @@
           <w:sz w:val="24"/>
           <w:szCs w:val="24"/>
         </w:rPr>
+        <w:lastRenderedPageBreak/>
         <w:t>Atividade</w:t>
       </w:r>
       <w:r>

</xml_diff>

<commit_message>
Primeira parte da revisão concluida
</commit_message>
<xml_diff>
--- a/PRE-PROJETO TCC/FELIPE P COELHO - PRE PROJETO.docx
+++ b/PRE-PROJETO TCC/FELIPE P COELHO - PRE PROJETO.docx
@@ -10,7 +10,7 @@
         <w:spacing w:after="0" w:line="240" w:lineRule="auto"/>
         <w:jc w:val="center"/>
         <w:rPr>
-          <w:rFonts w:ascii="NimbusSanL-Bold" w:hAnsi="NimbusSanL-Bold" w:cs="NimbusSanL-Bold"/>
+          <w:rFonts w:ascii="Times New Roman" w:hAnsi="Times New Roman" w:cs="Times New Roman"/>
           <w:b/>
           <w:bCs/>
           <w:sz w:val="36"/>
@@ -19,7 +19,7 @@
       </w:pPr>
       <w:r>
         <w:rPr>
-          <w:rFonts w:ascii="NimbusSanL-Bold" w:hAnsi="NimbusSanL-Bold" w:cs="NimbusSanL-Bold"/>
+          <w:rFonts w:ascii="Times New Roman" w:hAnsi="Times New Roman" w:cs="Times New Roman"/>
           <w:b/>
           <w:bCs/>
           <w:sz w:val="36"/>
@@ -36,7 +36,7 @@
         <w:spacing w:after="0" w:line="240" w:lineRule="auto"/>
         <w:jc w:val="center"/>
         <w:rPr>
-          <w:rFonts w:ascii="NimbusSanL-Bold" w:hAnsi="NimbusSanL-Bold" w:cs="NimbusSanL-Bold"/>
+          <w:rFonts w:ascii="Times New Roman" w:hAnsi="Times New Roman" w:cs="Times New Roman"/>
           <w:b/>
           <w:bCs/>
           <w:sz w:val="36"/>
@@ -52,7 +52,7 @@
         <w:spacing w:after="0" w:line="240" w:lineRule="auto"/>
         <w:jc w:val="center"/>
         <w:rPr>
-          <w:rFonts w:ascii="CMR8" w:hAnsi="CMR8" w:cs="CMR8"/>
+          <w:rFonts w:ascii="Times New Roman" w:hAnsi="Times New Roman" w:cs="Times New Roman"/>
           <w:sz w:val="16"/>
           <w:szCs w:val="16"/>
           <w:vertAlign w:val="superscript"/>
@@ -60,7 +60,7 @@
       </w:pPr>
       <w:r>
         <w:rPr>
-          <w:rFonts w:ascii="NimbusRomNo9L-Medi" w:hAnsi="NimbusRomNo9L-Medi" w:cs="NimbusRomNo9L-Medi"/>
+          <w:rFonts w:ascii="Times New Roman" w:hAnsi="Times New Roman" w:cs="Times New Roman"/>
           <w:sz w:val="24"/>
           <w:szCs w:val="24"/>
         </w:rPr>
@@ -68,7 +68,7 @@
       </w:r>
       <w:r>
         <w:rPr>
-          <w:rFonts w:ascii="CMR8" w:hAnsi="CMR8" w:cs="CMR8"/>
+          <w:rFonts w:ascii="Times New Roman" w:hAnsi="Times New Roman" w:cs="Times New Roman"/>
           <w:sz w:val="16"/>
           <w:szCs w:val="16"/>
           <w:vertAlign w:val="superscript"/>
@@ -77,7 +77,7 @@
       </w:r>
       <w:r>
         <w:rPr>
-          <w:rFonts w:ascii="NimbusRomNo9L-Medi" w:hAnsi="NimbusRomNo9L-Medi" w:cs="NimbusRomNo9L-Medi"/>
+          <w:rFonts w:ascii="Times New Roman" w:hAnsi="Times New Roman" w:cs="Times New Roman"/>
           <w:sz w:val="24"/>
           <w:szCs w:val="24"/>
         </w:rPr>
@@ -86,7 +86,7 @@
       <w:proofErr w:type="spellStart"/>
       <w:r>
         <w:rPr>
-          <w:rFonts w:ascii="NimbusRomNo9L-Medi" w:hAnsi="NimbusRomNo9L-Medi" w:cs="NimbusRomNo9L-Medi"/>
+          <w:rFonts w:ascii="Times New Roman" w:hAnsi="Times New Roman" w:cs="Times New Roman"/>
           <w:sz w:val="24"/>
           <w:szCs w:val="24"/>
         </w:rPr>
@@ -95,7 +95,7 @@
       <w:proofErr w:type="spellEnd"/>
       <w:r>
         <w:rPr>
-          <w:rFonts w:ascii="NimbusRomNo9L-Medi" w:hAnsi="NimbusRomNo9L-Medi" w:cs="NimbusRomNo9L-Medi"/>
+          <w:rFonts w:ascii="Times New Roman" w:hAnsi="Times New Roman" w:cs="Times New Roman"/>
           <w:sz w:val="24"/>
           <w:szCs w:val="24"/>
         </w:rPr>
@@ -103,7 +103,7 @@
       </w:r>
       <w:r>
         <w:rPr>
-          <w:rFonts w:ascii="CMR8" w:hAnsi="CMR8" w:cs="CMR8"/>
+          <w:rFonts w:ascii="Times New Roman" w:hAnsi="Times New Roman" w:cs="Times New Roman"/>
           <w:sz w:val="16"/>
           <w:szCs w:val="16"/>
           <w:vertAlign w:val="superscript"/>
@@ -119,14 +119,14 @@
         <w:spacing w:after="0" w:line="240" w:lineRule="auto"/>
         <w:jc w:val="center"/>
         <w:rPr>
-          <w:rFonts w:ascii="NimbusRomNo9L-Regu" w:hAnsi="NimbusRomNo9L-Regu" w:cs="NimbusRomNo9L-Regu"/>
-          <w:sz w:val="24"/>
-          <w:szCs w:val="24"/>
-        </w:rPr>
-      </w:pPr>
-      <w:r>
-        <w:rPr>
-          <w:rFonts w:ascii="CMR8" w:hAnsi="CMR8" w:cs="CMR8"/>
+          <w:rFonts w:ascii="Times New Roman" w:hAnsi="Times New Roman" w:cs="Times New Roman"/>
+          <w:sz w:val="24"/>
+          <w:szCs w:val="24"/>
+        </w:rPr>
+      </w:pPr>
+      <w:r>
+        <w:rPr>
+          <w:rFonts w:ascii="Times New Roman" w:hAnsi="Times New Roman" w:cs="Times New Roman"/>
           <w:sz w:val="16"/>
           <w:szCs w:val="16"/>
           <w:vertAlign w:val="superscript"/>
@@ -135,7 +135,7 @@
       </w:r>
       <w:r>
         <w:rPr>
-          <w:rFonts w:ascii="NimbusRomNo9L-Regu" w:hAnsi="NimbusRomNo9L-Regu" w:cs="NimbusRomNo9L-Regu"/>
+          <w:rFonts w:ascii="Times New Roman" w:hAnsi="Times New Roman" w:cs="Times New Roman"/>
           <w:sz w:val="24"/>
           <w:szCs w:val="24"/>
         </w:rPr>
@@ -150,7 +150,7 @@
         <w:spacing w:after="0" w:line="240" w:lineRule="auto"/>
         <w:jc w:val="center"/>
         <w:rPr>
-          <w:rFonts w:ascii="NimbusRomNo9L-Regu" w:hAnsi="NimbusRomNo9L-Regu" w:cs="NimbusRomNo9L-Regu"/>
+          <w:rFonts w:ascii="Times New Roman" w:hAnsi="Times New Roman" w:cs="Times New Roman"/>
           <w:sz w:val="24"/>
           <w:szCs w:val="24"/>
         </w:rPr>
@@ -164,14 +164,14 @@
         <w:spacing w:after="0" w:line="240" w:lineRule="auto"/>
         <w:jc w:val="center"/>
         <w:rPr>
-          <w:rFonts w:ascii="NimbusMonL-Regu" w:hAnsi="NimbusMonL-Regu" w:cs="NimbusMonL-Regu"/>
-          <w:sz w:val="20"/>
-          <w:szCs w:val="20"/>
-        </w:rPr>
-      </w:pPr>
-      <w:r>
-        <w:rPr>
-          <w:rFonts w:ascii="NimbusMonL-Regu" w:hAnsi="NimbusMonL-Regu" w:cs="NimbusMonL-Regu"/>
+          <w:rFonts w:ascii="Times New Roman" w:hAnsi="Times New Roman" w:cs="Times New Roman"/>
+          <w:sz w:val="20"/>
+          <w:szCs w:val="20"/>
+        </w:rPr>
+      </w:pPr>
+      <w:r>
+        <w:rPr>
+          <w:rFonts w:ascii="Times New Roman" w:hAnsi="Times New Roman" w:cs="Times New Roman"/>
           <w:sz w:val="20"/>
           <w:szCs w:val="20"/>
         </w:rPr>
@@ -181,36 +181,20 @@
       <w:proofErr w:type="gramStart"/>
       <w:r>
         <w:rPr>
-          <w:rFonts w:ascii="NimbusMonL-Regu" w:hAnsi="NimbusMonL-Regu" w:cs="NimbusMonL-Regu"/>
-          <w:sz w:val="20"/>
-          <w:szCs w:val="20"/>
-        </w:rPr>
-        <w:t>felipe.pereira.coelho,acsantossouza</w:t>
-      </w:r>
-      <w:r>
-        <w:rPr>
-          <w:rFonts w:ascii="CMSY10" w:hAnsi="CMSY10" w:cs="CMSY10"/>
-          <w:sz w:val="20"/>
-          <w:szCs w:val="20"/>
-        </w:rPr>
-        <w:t>g</w:t>
+          <w:rFonts w:ascii="Times New Roman" w:hAnsi="Times New Roman" w:cs="Times New Roman"/>
+          <w:sz w:val="20"/>
+          <w:szCs w:val="20"/>
+        </w:rPr>
+        <w:t>felipe.pereira.coelho,acsantossouzag</w:t>
       </w:r>
       <w:proofErr w:type="spellEnd"/>
       <w:r>
         <w:rPr>
-          <w:rFonts w:ascii="CMSY10" w:hAnsi="CMSY10" w:cs="CMSY10"/>
-          <w:sz w:val="20"/>
-          <w:szCs w:val="20"/>
-        </w:rPr>
-        <w:t>}</w:t>
-      </w:r>
-      <w:r>
-        <w:rPr>
-          <w:rFonts w:ascii="NimbusMonL-Regu" w:hAnsi="NimbusMonL-Regu" w:cs="NimbusMonL-Regu"/>
-          <w:sz w:val="20"/>
-          <w:szCs w:val="20"/>
-        </w:rPr>
-        <w:t>@gmail.com</w:t>
+          <w:rFonts w:ascii="Times New Roman" w:hAnsi="Times New Roman" w:cs="Times New Roman"/>
+          <w:sz w:val="20"/>
+          <w:szCs w:val="20"/>
+        </w:rPr>
+        <w:t>}@gmail.com</w:t>
       </w:r>
       <w:proofErr w:type="gramEnd"/>
     </w:p>
@@ -222,7 +206,7 @@
         <w:spacing w:after="0" w:line="240" w:lineRule="auto"/>
         <w:jc w:val="center"/>
         <w:rPr>
-          <w:rFonts w:ascii="NimbusMonL-Regu" w:hAnsi="NimbusMonL-Regu" w:cs="NimbusMonL-Regu"/>
+          <w:rFonts w:ascii="Times New Roman" w:hAnsi="Times New Roman" w:cs="Times New Roman"/>
           <w:sz w:val="20"/>
           <w:szCs w:val="20"/>
         </w:rPr>
@@ -237,15 +221,15 @@
         <w:ind w:left="708"/>
         <w:jc w:val="both"/>
         <w:rPr>
-          <w:rFonts w:ascii="NimbusRomNo9L-MediItal" w:hAnsi="NimbusRomNo9L-MediItal" w:cs="NimbusRomNo9L-MediItal"/>
-          <w:b/>
-          <w:sz w:val="24"/>
-          <w:szCs w:val="24"/>
-        </w:rPr>
-      </w:pPr>
-      <w:r>
-        <w:rPr>
-          <w:rFonts w:ascii="NimbusRomNo9L-MediItal" w:hAnsi="NimbusRomNo9L-MediItal" w:cs="NimbusRomNo9L-MediItal"/>
+          <w:rFonts w:ascii="Times New Roman" w:hAnsi="Times New Roman" w:cs="Times New Roman"/>
+          <w:b/>
+          <w:sz w:val="24"/>
+          <w:szCs w:val="24"/>
+        </w:rPr>
+      </w:pPr>
+      <w:r>
+        <w:rPr>
+          <w:rFonts w:ascii="Times New Roman" w:hAnsi="Times New Roman" w:cs="Times New Roman"/>
           <w:b/>
           <w:sz w:val="24"/>
           <w:szCs w:val="24"/>
@@ -254,7 +238,7 @@
       </w:r>
       <w:r>
         <w:rPr>
-          <w:rFonts w:ascii="NimbusRomNo9L-MediItal" w:hAnsi="NimbusRomNo9L-MediItal" w:cs="NimbusRomNo9L-MediItal"/>
+          <w:rFonts w:ascii="Times New Roman" w:hAnsi="Times New Roman" w:cs="Times New Roman"/>
           <w:b/>
           <w:sz w:val="24"/>
           <w:szCs w:val="24"/>
@@ -263,7 +247,7 @@
       </w:r>
       <w:r>
         <w:rPr>
-          <w:rFonts w:asciiTheme="majorHAnsi" w:hAnsiTheme="majorHAnsi" w:cs="NimbusRomNo9L-MediItal"/>
+          <w:rFonts w:ascii="Times New Roman" w:hAnsi="Times New Roman" w:cs="Times New Roman"/>
           <w:sz w:val="24"/>
           <w:szCs w:val="24"/>
         </w:rPr>
@@ -271,7 +255,7 @@
       </w:r>
       <w:r>
         <w:rPr>
-          <w:rFonts w:asciiTheme="majorHAnsi" w:hAnsiTheme="majorHAnsi" w:cs="NimbusRomNo9L-MediItal"/>
+          <w:rFonts w:ascii="Times New Roman" w:hAnsi="Times New Roman" w:cs="Times New Roman"/>
           <w:sz w:val="24"/>
           <w:szCs w:val="24"/>
         </w:rPr>
@@ -279,39 +263,15 @@
       </w:r>
       <w:r>
         <w:rPr>
-          <w:rFonts w:asciiTheme="majorHAnsi" w:hAnsiTheme="majorHAnsi" w:cs="NimbusRomNo9L-MediItal"/>
-          <w:sz w:val="24"/>
-          <w:szCs w:val="24"/>
-        </w:rPr>
-        <w:t xml:space="preserve"> de serem implementadas </w:t>
-      </w:r>
-      <w:r>
-        <w:rPr>
-          <w:rFonts w:asciiTheme="majorHAnsi" w:hAnsiTheme="majorHAnsi" w:cs="NimbusRomNo9L-MediItal"/>
-          <w:sz w:val="24"/>
-          <w:szCs w:val="24"/>
-        </w:rPr>
-        <w:t>nas empresas</w:t>
-      </w:r>
-      <w:r>
-        <w:rPr>
-          <w:rFonts w:asciiTheme="majorHAnsi" w:hAnsiTheme="majorHAnsi" w:cs="NimbusRomNo9L-MediItal"/>
-          <w:sz w:val="24"/>
-          <w:szCs w:val="24"/>
-        </w:rPr>
-        <w:t>.</w:t>
-      </w:r>
-      <w:r>
-        <w:rPr>
-          <w:rFonts w:asciiTheme="majorHAnsi" w:hAnsiTheme="majorHAnsi" w:cs="NimbusRomNo9L-MediItal"/>
-          <w:sz w:val="24"/>
-          <w:szCs w:val="24"/>
-        </w:rPr>
-        <w:t xml:space="preserve"> Neste projeto, será</w:t>
-      </w:r>
-      <w:r>
-        <w:rPr>
-          <w:rFonts w:asciiTheme="majorHAnsi" w:hAnsiTheme="majorHAnsi" w:cs="NimbusRomNo9L-MediItal"/>
+          <w:rFonts w:ascii="Times New Roman" w:hAnsi="Times New Roman" w:cs="Times New Roman"/>
+          <w:sz w:val="24"/>
+          <w:szCs w:val="24"/>
+        </w:rPr>
+        <w:t xml:space="preserve"> de serem implementadas nas empresas. Neste projeto, será</w:t>
+      </w:r>
+      <w:r>
+        <w:rPr>
+          <w:rFonts w:ascii="Times New Roman" w:hAnsi="Times New Roman" w:cs="Times New Roman"/>
           <w:sz w:val="24"/>
           <w:szCs w:val="24"/>
         </w:rPr>
@@ -319,7 +279,7 @@
       </w:r>
       <w:r>
         <w:rPr>
-          <w:rFonts w:asciiTheme="majorHAnsi" w:hAnsiTheme="majorHAnsi" w:cs="NimbusRomNo9L-MediItal"/>
+          <w:rFonts w:ascii="Times New Roman" w:hAnsi="Times New Roman" w:cs="Times New Roman"/>
           <w:sz w:val="24"/>
           <w:szCs w:val="24"/>
         </w:rPr>
@@ -327,7 +287,7 @@
       </w:r>
       <w:r>
         <w:rPr>
-          <w:rFonts w:asciiTheme="majorHAnsi" w:hAnsiTheme="majorHAnsi" w:cs="NimbusRomNo9L-MediItal"/>
+          <w:rFonts w:ascii="Times New Roman" w:hAnsi="Times New Roman" w:cs="Times New Roman"/>
           <w:sz w:val="24"/>
           <w:szCs w:val="24"/>
         </w:rPr>
@@ -335,7 +295,7 @@
       </w:r>
       <w:r>
         <w:rPr>
-          <w:rFonts w:asciiTheme="majorHAnsi" w:hAnsiTheme="majorHAnsi" w:cs="NimbusRomNo9L-MediItal"/>
+          <w:rFonts w:ascii="Times New Roman" w:hAnsi="Times New Roman" w:cs="Times New Roman"/>
           <w:sz w:val="24"/>
           <w:szCs w:val="24"/>
         </w:rPr>
@@ -343,23 +303,23 @@
       </w:r>
       <w:r>
         <w:rPr>
-          <w:rFonts w:asciiTheme="majorHAnsi" w:hAnsiTheme="majorHAnsi" w:cs="NimbusRomNo9L-MediItal"/>
-          <w:sz w:val="24"/>
-          <w:szCs w:val="24"/>
-        </w:rPr>
-        <w:t xml:space="preserve"> que utiliza conceitos das abordagens ágil</w:t>
-      </w:r>
-      <w:r>
-        <w:rPr>
-          <w:rFonts w:asciiTheme="majorHAnsi" w:hAnsiTheme="majorHAnsi" w:cs="NimbusRomNo9L-MediItal"/>
-          <w:sz w:val="24"/>
-          <w:szCs w:val="24"/>
-        </w:rPr>
-        <w:t xml:space="preserve"> e não ágil</w:t>
-      </w:r>
-      <w:r>
-        <w:rPr>
-          <w:rFonts w:asciiTheme="majorHAnsi" w:hAnsiTheme="majorHAnsi" w:cs="NimbusRomNo9L-MediItal"/>
+          <w:rFonts w:ascii="Times New Roman" w:hAnsi="Times New Roman" w:cs="Times New Roman"/>
+          <w:sz w:val="24"/>
+          <w:szCs w:val="24"/>
+        </w:rPr>
+        <w:t xml:space="preserve"> que utili</w:t>
+      </w:r>
+      <w:r>
+        <w:rPr>
+          <w:rFonts w:ascii="Times New Roman" w:hAnsi="Times New Roman" w:cs="Times New Roman"/>
+          <w:sz w:val="24"/>
+          <w:szCs w:val="24"/>
+        </w:rPr>
+        <w:t>za conceitos das abordagens ágeis, não ágeis e híbridas</w:t>
+      </w:r>
+      <w:r>
+        <w:rPr>
+          <w:rFonts w:ascii="Times New Roman" w:hAnsi="Times New Roman" w:cs="Times New Roman"/>
           <w:sz w:val="24"/>
           <w:szCs w:val="24"/>
         </w:rPr>
@@ -367,7 +327,7 @@
       </w:r>
       <w:r>
         <w:rPr>
-          <w:rFonts w:asciiTheme="majorHAnsi" w:hAnsiTheme="majorHAnsi" w:cs="NimbusRomNo9L-MediItal"/>
+          <w:rFonts w:ascii="Times New Roman" w:hAnsi="Times New Roman" w:cs="Times New Roman"/>
           <w:sz w:val="24"/>
           <w:szCs w:val="24"/>
         </w:rPr>
@@ -375,7 +335,7 @@
       </w:r>
       <w:r>
         <w:rPr>
-          <w:rFonts w:asciiTheme="majorHAnsi" w:hAnsiTheme="majorHAnsi" w:cs="NimbusRomNo9L-MediItal"/>
+          <w:rFonts w:ascii="Times New Roman" w:hAnsi="Times New Roman" w:cs="Times New Roman"/>
           <w:sz w:val="24"/>
           <w:szCs w:val="24"/>
         </w:rPr>
@@ -383,7 +343,7 @@
       </w:r>
       <w:r>
         <w:rPr>
-          <w:rFonts w:asciiTheme="majorHAnsi" w:hAnsiTheme="majorHAnsi" w:cs="NimbusRomNo9L-MediItal"/>
+          <w:rFonts w:ascii="Times New Roman" w:hAnsi="Times New Roman" w:cs="Times New Roman"/>
           <w:sz w:val="24"/>
           <w:szCs w:val="24"/>
         </w:rPr>
@@ -391,29 +351,21 @@
       </w:r>
       <w:r>
         <w:rPr>
-          <w:rFonts w:asciiTheme="majorHAnsi" w:hAnsiTheme="majorHAnsi" w:cs="NimbusRomNo9L-MediItal"/>
-          <w:sz w:val="24"/>
-          <w:szCs w:val="24"/>
-        </w:rPr>
-        <w:t xml:space="preserve"> de um projeto.</w:t>
-      </w:r>
-      <w:r>
-        <w:rPr>
-          <w:rFonts w:ascii="NimbusRomNo9L-ReguItal" w:hAnsi="NimbusRomNo9L-ReguItal" w:cs="NimbusRomNo9L-ReguItal"/>
-          <w:sz w:val="24"/>
-          <w:szCs w:val="24"/>
-        </w:rPr>
-        <w:t xml:space="preserve"> </w:t>
-      </w:r>
-    </w:p>
-    <w:p>
-      <w:pPr>
-        <w:autoSpaceDE w:val="0"/>
-        <w:autoSpaceDN w:val="0"/>
-        <w:adjustRightInd w:val="0"/>
-        <w:spacing w:after="0" w:line="240" w:lineRule="auto"/>
-        <w:rPr>
-          <w:rFonts w:ascii="NimbusRomNo9L-MediItal" w:hAnsi="NimbusRomNo9L-MediItal" w:cs="NimbusRomNo9L-MediItal"/>
+          <w:rFonts w:ascii="Times New Roman" w:hAnsi="Times New Roman" w:cs="Times New Roman"/>
+          <w:sz w:val="24"/>
+          <w:szCs w:val="24"/>
+        </w:rPr>
+        <w:t xml:space="preserve"> de um projeto. </w:t>
+      </w:r>
+    </w:p>
+    <w:p>
+      <w:pPr>
+        <w:autoSpaceDE w:val="0"/>
+        <w:autoSpaceDN w:val="0"/>
+        <w:adjustRightInd w:val="0"/>
+        <w:spacing w:after="0" w:line="240" w:lineRule="auto"/>
+        <w:rPr>
+          <w:rFonts w:ascii="Times New Roman" w:hAnsi="Times New Roman" w:cs="Times New Roman"/>
           <w:b/>
           <w:sz w:val="24"/>
           <w:szCs w:val="24"/>
@@ -432,7 +384,7 @@
         <w:adjustRightInd w:val="0"/>
         <w:spacing w:after="0" w:line="240" w:lineRule="auto"/>
         <w:rPr>
-          <w:rFonts w:ascii="NimbusRomNo9L-Medi" w:hAnsi="NimbusRomNo9L-Medi" w:cs="NimbusRomNo9L-Medi"/>
+          <w:rFonts w:ascii="Times New Roman" w:hAnsi="Times New Roman" w:cs="Times New Roman"/>
           <w:b/>
           <w:sz w:val="26"/>
           <w:szCs w:val="26"/>
@@ -440,7 +392,7 @@
       </w:pPr>
       <w:r>
         <w:rPr>
-          <w:rFonts w:ascii="NimbusRomNo9L-Medi" w:hAnsi="NimbusRomNo9L-Medi" w:cs="NimbusRomNo9L-Medi"/>
+          <w:rFonts w:ascii="Times New Roman" w:hAnsi="Times New Roman" w:cs="Times New Roman"/>
           <w:b/>
           <w:sz w:val="26"/>
           <w:szCs w:val="26"/>
@@ -550,6 +502,14 @@
           <w:szCs w:val="24"/>
         </w:rPr>
         <w:t xml:space="preserve"> e híbrido</w:t>
+      </w:r>
+      <w:r>
+        <w:rPr>
+          <w:rFonts w:ascii="Times New Roman" w:hAnsi="Times New Roman" w:cs="Times New Roman"/>
+          <w:sz w:val="24"/>
+          <w:szCs w:val="24"/>
+        </w:rPr>
+        <w:t>,</w:t>
       </w:r>
       <w:r>
         <w:rPr>
@@ -612,7 +572,7 @@
         <w:adjustRightInd w:val="0"/>
         <w:spacing w:after="0" w:line="240" w:lineRule="auto"/>
         <w:rPr>
-          <w:rFonts w:ascii="NimbusRomNo9L-Medi" w:hAnsi="NimbusRomNo9L-Medi" w:cs="NimbusRomNo9L-Medi"/>
+          <w:rFonts w:ascii="Times New Roman" w:hAnsi="Times New Roman" w:cs="Times New Roman"/>
           <w:b/>
           <w:sz w:val="26"/>
           <w:szCs w:val="26"/>
@@ -620,7 +580,7 @@
       </w:pPr>
       <w:r>
         <w:rPr>
-          <w:rFonts w:ascii="NimbusRomNo9L-Medi" w:hAnsi="NimbusRomNo9L-Medi" w:cs="NimbusRomNo9L-Medi"/>
+          <w:rFonts w:ascii="Times New Roman" w:hAnsi="Times New Roman" w:cs="Times New Roman"/>
           <w:b/>
           <w:sz w:val="26"/>
           <w:szCs w:val="26"/>
@@ -641,7 +601,7 @@
         <w:spacing w:after="0" w:line="240" w:lineRule="auto"/>
         <w:ind w:firstLine="59"/>
         <w:rPr>
-          <w:rFonts w:ascii="NimbusRomNo9L-Medi" w:hAnsi="NimbusRomNo9L-Medi" w:cs="NimbusRomNo9L-Medi"/>
+          <w:rFonts w:ascii="Times New Roman" w:hAnsi="Times New Roman" w:cs="Times New Roman"/>
           <w:b/>
           <w:sz w:val="26"/>
           <w:szCs w:val="26"/>
@@ -649,7 +609,7 @@
       </w:pPr>
       <w:r>
         <w:rPr>
-          <w:rFonts w:ascii="NimbusRomNo9L-Medi" w:hAnsi="NimbusRomNo9L-Medi" w:cs="NimbusRomNo9L-Medi"/>
+          <w:rFonts w:ascii="Times New Roman" w:hAnsi="Times New Roman" w:cs="Times New Roman"/>
           <w:b/>
           <w:sz w:val="26"/>
           <w:szCs w:val="26"/>
@@ -677,15 +637,7 @@
           <w:sz w:val="24"/>
           <w:szCs w:val="24"/>
         </w:rPr>
-        <w:t>Pro</w:t>
-      </w:r>
-      <w:r>
-        <w:rPr>
-          <w:rFonts w:ascii="Times New Roman" w:hAnsi="Times New Roman" w:cs="Times New Roman"/>
-          <w:sz w:val="24"/>
-          <w:szCs w:val="24"/>
-        </w:rPr>
-        <w:t>por o desenvolvimento de uma ferramenta capaz de gerenciar as fazes iniciais de um projeto de software composta por duas metodologias distintas de gerenciamento de projetos de software</w:t>
+        <w:t>Propor o desenvolvimento de uma ferramenta capaz de gerenciar as fazes iniciais de um projeto de software composta por duas metodologias distintas de gerenciamento de projetos de software</w:t>
       </w:r>
       <w:r>
         <w:rPr>
@@ -717,7 +669,7 @@
         <w:spacing w:after="0" w:line="240" w:lineRule="auto"/>
         <w:ind w:firstLine="59"/>
         <w:rPr>
-          <w:rFonts w:ascii="NimbusRomNo9L-Medi" w:hAnsi="NimbusRomNo9L-Medi" w:cs="NimbusRomNo9L-Medi"/>
+          <w:rFonts w:ascii="Times New Roman" w:hAnsi="Times New Roman" w:cs="Times New Roman"/>
           <w:b/>
           <w:sz w:val="26"/>
           <w:szCs w:val="26"/>
@@ -725,13 +677,15 @@
       </w:pPr>
       <w:r>
         <w:rPr>
-          <w:rFonts w:ascii="NimbusRomNo9L-Medi" w:hAnsi="NimbusRomNo9L-Medi" w:cs="NimbusRomNo9L-Medi"/>
+          <w:rFonts w:ascii="Times New Roman" w:hAnsi="Times New Roman" w:cs="Times New Roman"/>
           <w:b/>
           <w:sz w:val="26"/>
           <w:szCs w:val="26"/>
         </w:rPr>
         <w:t>Objetivos Específicos</w:t>
       </w:r>
+      <w:bookmarkStart w:id="0" w:name="_GoBack"/>
+      <w:bookmarkEnd w:id="0"/>
     </w:p>
     <w:p>
       <w:pPr>
@@ -945,7 +899,7 @@
         <w:adjustRightInd w:val="0"/>
         <w:spacing w:after="0" w:line="240" w:lineRule="auto"/>
         <w:rPr>
-          <w:rFonts w:ascii="NimbusRomNo9L-Medi" w:hAnsi="NimbusRomNo9L-Medi" w:cs="NimbusRomNo9L-Medi"/>
+          <w:rFonts w:ascii="Times New Roman" w:hAnsi="Times New Roman" w:cs="Times New Roman"/>
           <w:b/>
           <w:sz w:val="26"/>
           <w:szCs w:val="26"/>
@@ -953,7 +907,7 @@
       </w:pPr>
       <w:r>
         <w:rPr>
-          <w:rFonts w:ascii="NimbusRomNo9L-Medi" w:hAnsi="NimbusRomNo9L-Medi" w:cs="NimbusRomNo9L-Medi"/>
+          <w:rFonts w:ascii="Times New Roman" w:hAnsi="Times New Roman" w:cs="Times New Roman"/>
           <w:b/>
           <w:sz w:val="26"/>
           <w:szCs w:val="26"/>
@@ -983,15 +937,7 @@
           <w:sz w:val="24"/>
           <w:szCs w:val="24"/>
         </w:rPr>
-        <w:t xml:space="preserve">Através da análise de soluções </w:t>
-      </w:r>
-      <w:r>
-        <w:rPr>
-          <w:rFonts w:ascii="Times New Roman" w:hAnsi="Times New Roman" w:cs="Times New Roman"/>
-          <w:sz w:val="24"/>
-          <w:szCs w:val="24"/>
-        </w:rPr>
-        <w:t xml:space="preserve">e metodologias existentes será possível propor uma ferramenta que auxilie no processo de implementação </w:t>
+        <w:t xml:space="preserve">Através da análise de soluções e metodologias existentes será possível propor uma ferramenta que auxilie no processo de implementação </w:t>
       </w:r>
       <w:r>
         <w:rPr>
@@ -1011,6 +957,9 @@
         <w:t xml:space="preserve">desenvolvimento de software. </w:t>
       </w:r>
       <w:r>
+        <w:rPr>
+          <w:rFonts w:ascii="Times New Roman" w:hAnsi="Times New Roman" w:cs="Times New Roman"/>
+        </w:rPr>
         <w:t xml:space="preserve">A implementação de um processo de desenvolvimento de software requer </w:t>
       </w:r>
       <w:r>
@@ -1093,7 +1042,7 @@
         <w:adjustRightInd w:val="0"/>
         <w:spacing w:after="0" w:line="240" w:lineRule="auto"/>
         <w:rPr>
-          <w:rFonts w:ascii="NimbusRomNo9L-Medi" w:hAnsi="NimbusRomNo9L-Medi" w:cs="NimbusRomNo9L-Medi"/>
+          <w:rFonts w:ascii="Times New Roman" w:hAnsi="Times New Roman" w:cs="Times New Roman"/>
           <w:b/>
           <w:sz w:val="26"/>
           <w:szCs w:val="26"/>
@@ -1101,7 +1050,7 @@
       </w:pPr>
       <w:r>
         <w:rPr>
-          <w:rFonts w:ascii="NimbusRomNo9L-Medi" w:hAnsi="NimbusRomNo9L-Medi" w:cs="NimbusRomNo9L-Medi"/>
+          <w:rFonts w:ascii="Times New Roman" w:hAnsi="Times New Roman" w:cs="Times New Roman"/>
           <w:b/>
           <w:sz w:val="26"/>
           <w:szCs w:val="26"/>
@@ -1326,42 +1275,22 @@
       </w:r>
       <w:r>
         <w:rPr>
-          <w:rFonts w:ascii="Times New Roman" w:hAnsi="Times New Roman" w:cs="NimbusSanL-Bold"/>
+          <w:rFonts w:ascii="Times New Roman" w:hAnsi="Times New Roman" w:cs="Times New Roman"/>
           <w:bCs/>
           <w:sz w:val="24"/>
           <w:szCs w:val="24"/>
         </w:rPr>
-        <w:t xml:space="preserve"> </w:t>
-      </w:r>
-      <w:r>
-        <w:rPr>
-          <w:rFonts w:ascii="Times New Roman" w:hAnsi="Times New Roman" w:cs="NimbusSanL-Bold"/>
-          <w:bCs/>
-          <w:sz w:val="24"/>
-          <w:szCs w:val="24"/>
-        </w:rPr>
-        <w:t>independente da linguagem, tecnologia trabalhada ou tamanho da equipe do projeto</w:t>
-      </w:r>
-      <w:r>
-        <w:rPr>
-          <w:rFonts w:ascii="Times New Roman" w:hAnsi="Times New Roman" w:cs="NimbusSanL-Bold"/>
-          <w:bCs/>
-          <w:sz w:val="24"/>
-          <w:szCs w:val="24"/>
-        </w:rPr>
-        <w:t>.</w:t>
-      </w:r>
-      <w:bookmarkStart w:id="0" w:name="_GoBack"/>
-      <w:bookmarkEnd w:id="0"/>
-    </w:p>
-    <w:p>
-      <w:pPr>
-        <w:autoSpaceDE w:val="0"/>
-        <w:autoSpaceDN w:val="0"/>
-        <w:adjustRightInd w:val="0"/>
-        <w:spacing w:after="0" w:line="240" w:lineRule="auto"/>
-        <w:rPr>
-          <w:rFonts w:ascii="NimbusRomNo9L-Medi" w:hAnsi="NimbusRomNo9L-Medi" w:cs="NimbusRomNo9L-Medi"/>
+        <w:t xml:space="preserve"> independente da linguagem, tecnologia trabalhada ou tamanho da equipe do projeto.</w:t>
+      </w:r>
+    </w:p>
+    <w:p>
+      <w:pPr>
+        <w:autoSpaceDE w:val="0"/>
+        <w:autoSpaceDN w:val="0"/>
+        <w:adjustRightInd w:val="0"/>
+        <w:spacing w:after="0" w:line="240" w:lineRule="auto"/>
+        <w:rPr>
+          <w:rFonts w:ascii="Times New Roman" w:hAnsi="Times New Roman" w:cs="Times New Roman"/>
           <w:b/>
           <w:sz w:val="26"/>
           <w:szCs w:val="26"/>
@@ -1380,7 +1309,7 @@
         <w:adjustRightInd w:val="0"/>
         <w:spacing w:after="0" w:line="240" w:lineRule="auto"/>
         <w:rPr>
-          <w:rFonts w:ascii="NimbusRomNo9L-Medi" w:hAnsi="NimbusRomNo9L-Medi" w:cs="NimbusRomNo9L-Medi"/>
+          <w:rFonts w:ascii="Times New Roman" w:hAnsi="Times New Roman" w:cs="Times New Roman"/>
           <w:b/>
           <w:sz w:val="26"/>
           <w:szCs w:val="26"/>
@@ -1388,7 +1317,7 @@
       </w:pPr>
       <w:r>
         <w:rPr>
-          <w:rFonts w:ascii="NimbusRomNo9L-Medi" w:hAnsi="NimbusRomNo9L-Medi" w:cs="NimbusRomNo9L-Medi"/>
+          <w:rFonts w:ascii="Times New Roman" w:hAnsi="Times New Roman" w:cs="Times New Roman"/>
           <w:b/>
           <w:sz w:val="26"/>
           <w:szCs w:val="26"/>
@@ -1417,31 +1346,15 @@
           <w:sz w:val="24"/>
           <w:szCs w:val="24"/>
         </w:rPr>
-        <w:t>As mudanças que estão ocorrendo nos ambientes de negócios têm motivado as empresas a modificar estruturas organizacionais e processos produtivos, saindo da visão tradicional baseada em áreas funcionais em direção a redes de processos centrados no cliente. A competitividade depende, cada vez mais, do estabelecimento de conexões nestas redes, criando elos essenciais nas cadeias produtivas. Alcançar competitividade pela qualidade, para as empresas de software e serviços, implica tanto na melhoria da qualidade dos produtos de software e serviços correlatos, como dos processos de produção e distribuição</w:t>
-      </w:r>
-      <w:r>
-        <w:rPr>
-          <w:rFonts w:ascii="Times New Roman" w:hAnsi="Times New Roman" w:cs="Times New Roman"/>
-          <w:sz w:val="24"/>
-          <w:szCs w:val="24"/>
-        </w:rPr>
-        <w:t xml:space="preserve"> [</w:t>
-      </w:r>
-      <w:r>
-        <w:rPr>
-          <w:rFonts w:ascii="Times New Roman" w:hAnsi="Times New Roman" w:cs="Times New Roman"/>
-          <w:sz w:val="24"/>
-          <w:szCs w:val="24"/>
-        </w:rPr>
-        <w:t>GUIA GERAL</w:t>
-      </w:r>
-      <w:r>
-        <w:rPr>
-          <w:rFonts w:ascii="Times New Roman" w:hAnsi="Times New Roman" w:cs="Times New Roman"/>
-          <w:sz w:val="24"/>
-          <w:szCs w:val="24"/>
-        </w:rPr>
-        <w:t xml:space="preserve"> MPSBR</w:t>
+        <w:t>As mudanças que estão ocorrendo nos ambientes de negócios têm motivado as empresas a modificar estruturas organizacionais e processos produtivos, saindo da visão tradicional baseada em áreas funcionais em direção a redes de processos centrados no cliente. A competitividade depende, cada vez mais, do estabelecimento de conexões nestas redes, criando elos essenciais nas cadeias produtivas. Alcançar competitividade pela qualidade, para as empresas de software e serviços, implica tanto na melhoria da qualidade dos produtos de software e serviços correlatos, como dos processos de produção e distribuição [</w:t>
+      </w:r>
+      <w:r>
+        <w:rPr>
+          <w:rFonts w:ascii="Times New Roman" w:hAnsi="Times New Roman" w:cs="Times New Roman"/>
+          <w:sz w:val="24"/>
+          <w:szCs w:val="24"/>
+        </w:rPr>
+        <w:t>GUIA GERAL MPSBR</w:t>
       </w:r>
       <w:r>
         <w:rPr>
@@ -1473,39 +1386,15 @@
           <w:szCs w:val="24"/>
         </w:rPr>
         <w:tab/>
-        <w:t>Q</w:t>
-      </w:r>
-      <w:r>
-        <w:rPr>
-          <w:rFonts w:ascii="Times New Roman" w:hAnsi="Times New Roman" w:cs="Times New Roman"/>
-          <w:sz w:val="24"/>
-          <w:szCs w:val="24"/>
-        </w:rPr>
-        <w:t>ualidade é fator crítico de sucesso para a indústria de software e serviços. Para que se tenha um setor de software e serviços competitivo, nacional e internacionalmente, é essencial que os empreendedores do setor coloquem a eficiência e a eficácia dos seus processos em foco nas empresas, visando à oferta de produtos de software e serviços correlatos conforme padr</w:t>
-      </w:r>
-      <w:r>
-        <w:rPr>
-          <w:rFonts w:ascii="Times New Roman" w:hAnsi="Times New Roman" w:cs="Times New Roman"/>
-          <w:sz w:val="24"/>
-          <w:szCs w:val="24"/>
-        </w:rPr>
-        <w:t>ões internacionais de qualidade [</w:t>
-      </w:r>
-      <w:r>
-        <w:rPr>
-          <w:rFonts w:ascii="Times New Roman" w:hAnsi="Times New Roman" w:cs="Times New Roman"/>
-          <w:sz w:val="24"/>
-          <w:szCs w:val="24"/>
-        </w:rPr>
-        <w:t>GUIA GERAL</w:t>
-      </w:r>
-      <w:r>
-        <w:rPr>
-          <w:rFonts w:ascii="Times New Roman" w:hAnsi="Times New Roman" w:cs="Times New Roman"/>
-          <w:sz w:val="24"/>
-          <w:szCs w:val="24"/>
-        </w:rPr>
-        <w:t xml:space="preserve"> MPSBR</w:t>
+        <w:t>Qualidade é fator crítico de sucesso para a indústria de software e serviços. Para que se tenha um setor de software e serviços competitivo, nacional e internacionalmente, é essencial que os empreendedores do setor coloquem a eficiência e a eficácia dos seus processos em foco nas empresas, visando à oferta de produtos de software e serviços correlatos conforme padrões internacionais de qualidade [</w:t>
+      </w:r>
+      <w:r>
+        <w:rPr>
+          <w:rFonts w:ascii="Times New Roman" w:hAnsi="Times New Roman" w:cs="Times New Roman"/>
+          <w:sz w:val="24"/>
+          <w:szCs w:val="24"/>
+        </w:rPr>
+        <w:t>GUIA GERAL MPSBR</w:t>
       </w:r>
       <w:r>
         <w:rPr>
@@ -1543,7 +1432,7 @@
         <w:adjustRightInd w:val="0"/>
         <w:spacing w:after="0" w:line="240" w:lineRule="auto"/>
         <w:rPr>
-          <w:rFonts w:ascii="NimbusRomNo9L-Medi" w:hAnsi="NimbusRomNo9L-Medi" w:cs="NimbusRomNo9L-Medi"/>
+          <w:rFonts w:ascii="Times New Roman" w:hAnsi="Times New Roman" w:cs="Times New Roman"/>
           <w:b/>
           <w:sz w:val="26"/>
           <w:szCs w:val="26"/>
@@ -1551,7 +1440,7 @@
       </w:pPr>
       <w:r>
         <w:rPr>
-          <w:rFonts w:ascii="NimbusRomNo9L-Medi" w:hAnsi="NimbusRomNo9L-Medi" w:cs="NimbusRomNo9L-Medi"/>
+          <w:rFonts w:ascii="Times New Roman" w:hAnsi="Times New Roman" w:cs="Times New Roman"/>
           <w:b/>
           <w:sz w:val="26"/>
           <w:szCs w:val="26"/>
@@ -1595,23 +1484,7 @@
           <w:sz w:val="24"/>
           <w:szCs w:val="24"/>
         </w:rPr>
-        <w:t xml:space="preserve">, 2009] e no Guia de implantação do modelo AADSP este segundo que é de uma </w:t>
-      </w:r>
-      <w:r>
-        <w:rPr>
-          <w:rFonts w:ascii="Times New Roman" w:hAnsi="Times New Roman" w:cs="Times New Roman"/>
-          <w:sz w:val="24"/>
-          <w:szCs w:val="24"/>
-        </w:rPr>
-        <w:t>abordagem adaptativa para implantação do processo de software em empresas</w:t>
-      </w:r>
-      <w:r>
-        <w:rPr>
-          <w:rFonts w:ascii="Times New Roman" w:hAnsi="Times New Roman" w:cs="Times New Roman"/>
-          <w:sz w:val="24"/>
-          <w:szCs w:val="24"/>
-        </w:rPr>
-        <w:t xml:space="preserve"> [</w:t>
+        <w:t>, 2009] e no Guia de implantação do modelo AADSP este segundo que é de uma abordagem adaptativa para implantação do processo de software em empresas [</w:t>
       </w:r>
       <w:r>
         <w:rPr>
@@ -1839,7 +1712,7 @@
         <w:adjustRightInd w:val="0"/>
         <w:spacing w:after="0" w:line="240" w:lineRule="auto"/>
         <w:rPr>
-          <w:rFonts w:ascii="NimbusRomNo9L-Medi" w:hAnsi="NimbusRomNo9L-Medi" w:cs="NimbusRomNo9L-Medi"/>
+          <w:rFonts w:ascii="Times New Roman" w:hAnsi="Times New Roman" w:cs="Times New Roman"/>
           <w:b/>
           <w:sz w:val="26"/>
           <w:szCs w:val="26"/>
@@ -1847,7 +1720,7 @@
       </w:pPr>
       <w:r>
         <w:rPr>
-          <w:rFonts w:ascii="NimbusRomNo9L-Medi" w:hAnsi="NimbusRomNo9L-Medi" w:cs="NimbusRomNo9L-Medi"/>
+          <w:rFonts w:ascii="Times New Roman" w:hAnsi="Times New Roman" w:cs="Times New Roman"/>
           <w:b/>
           <w:sz w:val="26"/>
           <w:szCs w:val="26"/>
@@ -1943,16 +1816,7 @@
           <w:sz w:val="24"/>
           <w:szCs w:val="24"/>
         </w:rPr>
-        <w:t>Atividade:</w:t>
-      </w:r>
-      <w:r>
-        <w:rPr>
-          <w:rFonts w:ascii="Times New Roman" w:hAnsi="Times New Roman" w:cs="Times New Roman"/>
-          <w:b/>
-          <w:sz w:val="24"/>
-          <w:szCs w:val="24"/>
-        </w:rPr>
-        <w:t xml:space="preserve"> </w:t>
+        <w:t xml:space="preserve">Atividade: </w:t>
       </w:r>
       <w:r>
         <w:rPr>
@@ -2015,16 +1879,7 @@
           <w:sz w:val="24"/>
           <w:szCs w:val="24"/>
         </w:rPr>
-        <w:t>Atividade:</w:t>
-      </w:r>
-      <w:r>
-        <w:rPr>
-          <w:rFonts w:ascii="Times New Roman" w:hAnsi="Times New Roman" w:cs="Times New Roman"/>
-          <w:b/>
-          <w:sz w:val="24"/>
-          <w:szCs w:val="24"/>
-        </w:rPr>
-        <w:t xml:space="preserve"> </w:t>
+        <w:t xml:space="preserve">Atividade: </w:t>
       </w:r>
       <w:r>
         <w:rPr>
@@ -2149,15 +2004,7 @@
           <w:sz w:val="24"/>
           <w:szCs w:val="24"/>
         </w:rPr>
-        <w:t>:</w:t>
-      </w:r>
-      <w:r>
-        <w:rPr>
-          <w:rFonts w:ascii="Times New Roman" w:hAnsi="Times New Roman" w:cs="Times New Roman"/>
-          <w:sz w:val="24"/>
-          <w:szCs w:val="24"/>
-        </w:rPr>
-        <w:t xml:space="preserve"> Classificar os trabalhos encontrados em modelos </w:t>
+        <w:t xml:space="preserve">: Classificar os trabalhos encontrados em modelos </w:t>
       </w:r>
       <w:r>
         <w:rPr>
@@ -2216,39 +2063,7 @@
           <w:sz w:val="24"/>
           <w:szCs w:val="24"/>
         </w:rPr>
-        <w:t>01/</w:t>
-      </w:r>
-      <w:r>
-        <w:rPr>
-          <w:rFonts w:ascii="Times New Roman" w:hAnsi="Times New Roman" w:cs="Times New Roman"/>
-          <w:sz w:val="24"/>
-          <w:szCs w:val="24"/>
-        </w:rPr>
-        <w:t>12</w:t>
-      </w:r>
-      <w:r>
-        <w:rPr>
-          <w:rFonts w:ascii="Times New Roman" w:hAnsi="Times New Roman" w:cs="Times New Roman"/>
-          <w:sz w:val="24"/>
-          <w:szCs w:val="24"/>
-        </w:rPr>
-        <w:t>/2015 à 01/</w:t>
-      </w:r>
-      <w:r>
-        <w:rPr>
-          <w:rFonts w:ascii="Times New Roman" w:hAnsi="Times New Roman" w:cs="Times New Roman"/>
-          <w:sz w:val="24"/>
-          <w:szCs w:val="24"/>
-        </w:rPr>
-        <w:t>04/2016</w:t>
-      </w:r>
-      <w:r>
-        <w:rPr>
-          <w:rFonts w:ascii="Times New Roman" w:hAnsi="Times New Roman" w:cs="Times New Roman"/>
-          <w:sz w:val="24"/>
-          <w:szCs w:val="24"/>
-        </w:rPr>
-        <w:t>:</w:t>
+        <w:t>01/12/2015 à 01/04/2016:</w:t>
       </w:r>
     </w:p>
     <w:p>
@@ -2343,15 +2158,7 @@
           <w:sz w:val="24"/>
           <w:szCs w:val="24"/>
         </w:rPr>
-        <w:t>/2016</w:t>
-      </w:r>
-      <w:r>
-        <w:rPr>
-          <w:rFonts w:ascii="Times New Roman" w:hAnsi="Times New Roman" w:cs="Times New Roman"/>
-          <w:sz w:val="24"/>
-          <w:szCs w:val="24"/>
-        </w:rPr>
-        <w:t>:</w:t>
+        <w:t>/2016:</w:t>
       </w:r>
     </w:p>
     <w:p>
@@ -2387,15 +2194,7 @@
           <w:sz w:val="24"/>
           <w:szCs w:val="24"/>
         </w:rPr>
-        <w:t>:</w:t>
-      </w:r>
-      <w:r>
-        <w:rPr>
-          <w:rFonts w:ascii="Times New Roman" w:hAnsi="Times New Roman" w:cs="Times New Roman"/>
-          <w:sz w:val="24"/>
-          <w:szCs w:val="24"/>
-        </w:rPr>
-        <w:t xml:space="preserve"> Desenvolver uma arquitetura do projeto de software ao modelo proposto;</w:t>
+        <w:t>: Desenvolver uma arquitetura do projeto de software ao modelo proposto;</w:t>
       </w:r>
     </w:p>
     <w:p>
@@ -2450,16 +2249,7 @@
           <w:sz w:val="24"/>
           <w:szCs w:val="24"/>
         </w:rPr>
-        <w:t>Atividade</w:t>
-      </w:r>
-      <w:r>
-        <w:rPr>
-          <w:rFonts w:ascii="Times New Roman" w:hAnsi="Times New Roman" w:cs="Times New Roman"/>
-          <w:b/>
-          <w:sz w:val="24"/>
-          <w:szCs w:val="24"/>
-        </w:rPr>
-        <w:t xml:space="preserve">: </w:t>
+        <w:t xml:space="preserve">Atividade: </w:t>
       </w:r>
       <w:r>
         <w:rPr>
@@ -2522,16 +2312,7 @@
           <w:sz w:val="24"/>
           <w:szCs w:val="24"/>
         </w:rPr>
-        <w:t>Atividade</w:t>
-      </w:r>
-      <w:r>
-        <w:rPr>
-          <w:rFonts w:ascii="Times New Roman" w:hAnsi="Times New Roman" w:cs="Times New Roman"/>
-          <w:b/>
-          <w:sz w:val="24"/>
-          <w:szCs w:val="24"/>
-        </w:rPr>
-        <w:t xml:space="preserve">: </w:t>
+        <w:t xml:space="preserve">Atividade: </w:t>
       </w:r>
       <w:r>
         <w:rPr>
@@ -2594,16 +2375,7 @@
           <w:sz w:val="24"/>
           <w:szCs w:val="24"/>
         </w:rPr>
-        <w:t>Atividade</w:t>
-      </w:r>
-      <w:r>
-        <w:rPr>
-          <w:rFonts w:ascii="Times New Roman" w:hAnsi="Times New Roman" w:cs="Times New Roman"/>
-          <w:b/>
-          <w:sz w:val="24"/>
-          <w:szCs w:val="24"/>
-        </w:rPr>
-        <w:t xml:space="preserve">: </w:t>
+        <w:t xml:space="preserve">Atividade: </w:t>
       </w:r>
       <w:r>
         <w:rPr>
@@ -2638,31 +2410,7 @@
           <w:sz w:val="24"/>
           <w:szCs w:val="24"/>
         </w:rPr>
-        <w:t>01/06/2016 à 3</w:t>
-      </w:r>
-      <w:r>
-        <w:rPr>
-          <w:rFonts w:ascii="Times New Roman" w:hAnsi="Times New Roman" w:cs="Times New Roman"/>
-          <w:sz w:val="24"/>
-          <w:szCs w:val="24"/>
-        </w:rPr>
-        <w:t>1</w:t>
-      </w:r>
-      <w:r>
-        <w:rPr>
-          <w:rFonts w:ascii="Times New Roman" w:hAnsi="Times New Roman" w:cs="Times New Roman"/>
-          <w:sz w:val="24"/>
-          <w:szCs w:val="24"/>
-        </w:rPr>
-        <w:t>/08</w:t>
-      </w:r>
-      <w:r>
-        <w:rPr>
-          <w:rFonts w:ascii="Times New Roman" w:hAnsi="Times New Roman" w:cs="Times New Roman"/>
-          <w:sz w:val="24"/>
-          <w:szCs w:val="24"/>
-        </w:rPr>
-        <w:t>/2016</w:t>
+        <w:t>01/06/2016 à 31/08/2016</w:t>
       </w:r>
     </w:p>
     <w:p>
@@ -2690,16 +2438,7 @@
           <w:sz w:val="24"/>
           <w:szCs w:val="24"/>
         </w:rPr>
-        <w:t>Atividade</w:t>
-      </w:r>
-      <w:r>
-        <w:rPr>
-          <w:rFonts w:ascii="Times New Roman" w:hAnsi="Times New Roman" w:cs="Times New Roman"/>
-          <w:b/>
-          <w:sz w:val="24"/>
-          <w:szCs w:val="24"/>
-        </w:rPr>
-        <w:t xml:space="preserve">: </w:t>
+        <w:t xml:space="preserve">Atividade: </w:t>
       </w:r>
       <w:r>
         <w:rPr>
@@ -2770,16 +2509,7 @@
           <w:sz w:val="24"/>
           <w:szCs w:val="24"/>
         </w:rPr>
-        <w:t>Atividade</w:t>
-      </w:r>
-      <w:r>
-        <w:rPr>
-          <w:rFonts w:ascii="Times New Roman" w:hAnsi="Times New Roman" w:cs="Times New Roman"/>
-          <w:b/>
-          <w:sz w:val="24"/>
-          <w:szCs w:val="24"/>
-        </w:rPr>
-        <w:t>:</w:t>
+        <w:t>Atividade:</w:t>
       </w:r>
       <w:r>
         <w:rPr>
@@ -2822,39 +2552,7 @@
           <w:sz w:val="24"/>
           <w:szCs w:val="24"/>
         </w:rPr>
-        <w:t>3</w:t>
-      </w:r>
-      <w:r>
-        <w:rPr>
-          <w:rFonts w:ascii="Times New Roman" w:hAnsi="Times New Roman" w:cs="Times New Roman"/>
-          <w:sz w:val="24"/>
-          <w:szCs w:val="24"/>
-        </w:rPr>
-        <w:t>1</w:t>
-      </w:r>
-      <w:r>
-        <w:rPr>
-          <w:rFonts w:ascii="Times New Roman" w:hAnsi="Times New Roman" w:cs="Times New Roman"/>
-          <w:sz w:val="24"/>
-          <w:szCs w:val="24"/>
-        </w:rPr>
-        <w:t>/08</w:t>
-      </w:r>
-      <w:r>
-        <w:rPr>
-          <w:rFonts w:ascii="Times New Roman" w:hAnsi="Times New Roman" w:cs="Times New Roman"/>
-          <w:sz w:val="24"/>
-          <w:szCs w:val="24"/>
-        </w:rPr>
-        <w:t>/2016</w:t>
-      </w:r>
-      <w:r>
-        <w:rPr>
-          <w:rFonts w:ascii="Times New Roman" w:hAnsi="Times New Roman" w:cs="Times New Roman"/>
-          <w:sz w:val="24"/>
-          <w:szCs w:val="24"/>
-        </w:rPr>
-        <w:t xml:space="preserve"> à 10/09/2016</w:t>
+        <w:t>31/08/2016 à 10/09/2016</w:t>
       </w:r>
     </w:p>
     <w:p>
@@ -2882,16 +2580,7 @@
           <w:sz w:val="24"/>
           <w:szCs w:val="24"/>
         </w:rPr>
-        <w:t>Atividade</w:t>
-      </w:r>
-      <w:r>
-        <w:rPr>
-          <w:rFonts w:ascii="Times New Roman" w:hAnsi="Times New Roman" w:cs="Times New Roman"/>
-          <w:b/>
-          <w:sz w:val="24"/>
-          <w:szCs w:val="24"/>
-        </w:rPr>
-        <w:t xml:space="preserve">: </w:t>
+        <w:t xml:space="preserve">Atividade: </w:t>
       </w:r>
       <w:r>
         <w:rPr>
@@ -2926,15 +2615,7 @@
           <w:sz w:val="24"/>
           <w:szCs w:val="24"/>
         </w:rPr>
-        <w:t>12/09</w:t>
-      </w:r>
-      <w:r>
-        <w:rPr>
-          <w:rFonts w:ascii="Times New Roman" w:hAnsi="Times New Roman" w:cs="Times New Roman"/>
-          <w:sz w:val="24"/>
-          <w:szCs w:val="24"/>
-        </w:rPr>
-        <w:t>/2016</w:t>
+        <w:t>12/09/2016</w:t>
       </w:r>
     </w:p>
     <w:p>
@@ -2963,32 +2644,15 @@
           <w:szCs w:val="24"/>
         </w:rPr>
         <w:lastRenderedPageBreak/>
-        <w:t>Atividade</w:t>
-      </w:r>
-      <w:r>
-        <w:rPr>
-          <w:rFonts w:ascii="Times New Roman" w:hAnsi="Times New Roman" w:cs="Times New Roman"/>
-          <w:b/>
-          <w:sz w:val="24"/>
-          <w:szCs w:val="24"/>
-        </w:rPr>
-        <w:t>:</w:t>
-      </w:r>
-      <w:r>
-        <w:rPr>
-          <w:rFonts w:ascii="Times New Roman" w:hAnsi="Times New Roman" w:cs="Times New Roman"/>
-          <w:sz w:val="24"/>
-          <w:szCs w:val="24"/>
-        </w:rPr>
-        <w:t xml:space="preserve"> Escrever as secções de:</w:t>
-      </w:r>
-      <w:r>
-        <w:rPr>
-          <w:rFonts w:ascii="Times New Roman" w:hAnsi="Times New Roman" w:cs="Times New Roman"/>
-          <w:sz w:val="24"/>
-          <w:szCs w:val="24"/>
-        </w:rPr>
-        <w:t xml:space="preserve"> Resumo, Introdução, Analise de dados reais, Avaliação da ferramenta e conclusão;</w:t>
+        <w:t>Atividade:</w:t>
+      </w:r>
+      <w:r>
+        <w:rPr>
+          <w:rFonts w:ascii="Times New Roman" w:hAnsi="Times New Roman" w:cs="Times New Roman"/>
+          <w:sz w:val="24"/>
+          <w:szCs w:val="24"/>
+        </w:rPr>
+        <w:t xml:space="preserve"> Escrever as secções de: Resumo, Introdução, Analise de dados reais, Avaliação da ferramenta e conclusão;</w:t>
       </w:r>
     </w:p>
     <w:p>
@@ -3015,23 +2679,7 @@
           <w:sz w:val="24"/>
           <w:szCs w:val="24"/>
         </w:rPr>
-        <w:t>10/09</w:t>
-      </w:r>
-      <w:r>
-        <w:rPr>
-          <w:rFonts w:ascii="Times New Roman" w:hAnsi="Times New Roman" w:cs="Times New Roman"/>
-          <w:sz w:val="24"/>
-          <w:szCs w:val="24"/>
-        </w:rPr>
-        <w:t>/2016</w:t>
-      </w:r>
-      <w:r>
-        <w:rPr>
-          <w:rFonts w:ascii="Times New Roman" w:hAnsi="Times New Roman" w:cs="Times New Roman"/>
-          <w:sz w:val="24"/>
-          <w:szCs w:val="24"/>
-        </w:rPr>
-        <w:t xml:space="preserve"> à 02/10/2016</w:t>
+        <w:t>10/09/2016 à 02/10/2016</w:t>
       </w:r>
     </w:p>
     <w:p>
@@ -3059,16 +2707,7 @@
           <w:sz w:val="24"/>
           <w:szCs w:val="24"/>
         </w:rPr>
-        <w:t>Atividade</w:t>
-      </w:r>
-      <w:r>
-        <w:rPr>
-          <w:rFonts w:ascii="Times New Roman" w:hAnsi="Times New Roman" w:cs="Times New Roman"/>
-          <w:b/>
-          <w:sz w:val="24"/>
-          <w:szCs w:val="24"/>
-        </w:rPr>
-        <w:t xml:space="preserve">: </w:t>
+        <w:t xml:space="preserve">Atividade: </w:t>
       </w:r>
       <w:r>
         <w:rPr>
@@ -3103,15 +2742,7 @@
           <w:sz w:val="24"/>
           <w:szCs w:val="24"/>
         </w:rPr>
-        <w:t>03/10</w:t>
-      </w:r>
-      <w:r>
-        <w:rPr>
-          <w:rFonts w:ascii="Times New Roman" w:hAnsi="Times New Roman" w:cs="Times New Roman"/>
-          <w:sz w:val="24"/>
-          <w:szCs w:val="24"/>
-        </w:rPr>
-        <w:t>/2016</w:t>
+        <w:t>03/10/2016</w:t>
       </w:r>
     </w:p>
     <w:p>
@@ -3139,40 +2770,15 @@
           <w:sz w:val="24"/>
           <w:szCs w:val="24"/>
         </w:rPr>
-        <w:t>Atividade</w:t>
-      </w:r>
-      <w:r>
-        <w:rPr>
-          <w:rFonts w:ascii="Times New Roman" w:hAnsi="Times New Roman" w:cs="Times New Roman"/>
-          <w:b/>
-          <w:sz w:val="24"/>
-          <w:szCs w:val="24"/>
-        </w:rPr>
-        <w:t xml:space="preserve">: </w:t>
-      </w:r>
-      <w:r>
-        <w:rPr>
-          <w:rFonts w:ascii="Times New Roman" w:hAnsi="Times New Roman" w:cs="Times New Roman"/>
-          <w:sz w:val="24"/>
-          <w:szCs w:val="24"/>
-        </w:rPr>
-        <w:t>As entregas das cópias (impressas) devem ser feitas a mim no GSORT até</w:t>
-      </w:r>
-      <w:r>
-        <w:rPr>
-          <w:rFonts w:ascii="Times New Roman" w:hAnsi="Times New Roman" w:cs="Times New Roman"/>
-          <w:sz w:val="24"/>
-          <w:szCs w:val="24"/>
-        </w:rPr>
-        <w:t xml:space="preserve"> </w:t>
-      </w:r>
-      <w:r>
-        <w:rPr>
-          <w:rFonts w:ascii="Times New Roman" w:hAnsi="Times New Roman" w:cs="Times New Roman"/>
-          <w:sz w:val="24"/>
-          <w:szCs w:val="24"/>
-        </w:rPr>
-        <w:t>as 18:00 nas datas especificadas anteriormente</w:t>
+        <w:t xml:space="preserve">Atividade: </w:t>
+      </w:r>
+      <w:r>
+        <w:rPr>
+          <w:rFonts w:ascii="Times New Roman" w:hAnsi="Times New Roman" w:cs="Times New Roman"/>
+          <w:sz w:val="24"/>
+          <w:szCs w:val="24"/>
+        </w:rPr>
+        <w:t>As entregas das cópias (impressas) devem ser feitas a mim no GSORT até as 18:00 nas datas especificadas anteriormente</w:t>
       </w:r>
     </w:p>
     <w:p>
@@ -3207,15 +2813,7 @@
           <w:sz w:val="24"/>
           <w:szCs w:val="24"/>
         </w:rPr>
-        <w:t>/10</w:t>
-      </w:r>
-      <w:r>
-        <w:rPr>
-          <w:rFonts w:ascii="Times New Roman" w:hAnsi="Times New Roman" w:cs="Times New Roman"/>
-          <w:sz w:val="24"/>
-          <w:szCs w:val="24"/>
-        </w:rPr>
-        <w:t>/2016</w:t>
+        <w:t>/10/2016</w:t>
       </w:r>
       <w:r>
         <w:rPr>
@@ -3254,7 +2852,7 @@
         <w:adjustRightInd w:val="0"/>
         <w:spacing w:after="0" w:line="240" w:lineRule="auto"/>
         <w:rPr>
-          <w:rFonts w:ascii="Times New Roman" w:hAnsi="Times New Roman" w:cs="NimbusSanL-Bold"/>
+          <w:rFonts w:ascii="Times New Roman" w:hAnsi="Times New Roman" w:cs="Times New Roman"/>
           <w:b/>
           <w:bCs/>
           <w:sz w:val="26"/>
@@ -3263,7 +2861,7 @@
       </w:pPr>
       <w:r>
         <w:rPr>
-          <w:rFonts w:ascii="NimbusRomNo9L-Medi" w:hAnsi="NimbusRomNo9L-Medi" w:cs="NimbusRomNo9L-Medi"/>
+          <w:rFonts w:ascii="Times New Roman" w:hAnsi="Times New Roman" w:cs="Times New Roman"/>
           <w:b/>
           <w:sz w:val="26"/>
           <w:szCs w:val="26"/>
@@ -3280,7 +2878,7 @@
         <w:ind w:left="720" w:firstLine="696"/>
         <w:jc w:val="both"/>
         <w:rPr>
-          <w:rFonts w:ascii="Times New Roman" w:hAnsi="Times New Roman" w:cs="NimbusSanL-Bold"/>
+          <w:rFonts w:ascii="Times New Roman" w:hAnsi="Times New Roman" w:cs="Times New Roman"/>
           <w:bCs/>
           <w:sz w:val="24"/>
           <w:szCs w:val="24"/>
@@ -3288,7 +2886,7 @@
       </w:pPr>
       <w:r>
         <w:rPr>
-          <w:rFonts w:ascii="Times New Roman" w:hAnsi="Times New Roman" w:cs="NimbusSanL-Bold"/>
+          <w:rFonts w:ascii="Times New Roman" w:hAnsi="Times New Roman" w:cs="Times New Roman"/>
           <w:bCs/>
           <w:sz w:val="24"/>
           <w:szCs w:val="24"/>
@@ -3305,7 +2903,7 @@
         <w:ind w:left="720" w:firstLine="696"/>
         <w:jc w:val="both"/>
         <w:rPr>
-          <w:rFonts w:ascii="Times New Roman" w:hAnsi="Times New Roman" w:cs="NimbusSanL-Bold"/>
+          <w:rFonts w:ascii="Times New Roman" w:hAnsi="Times New Roman" w:cs="Times New Roman"/>
           <w:bCs/>
           <w:sz w:val="24"/>
           <w:szCs w:val="24"/>
@@ -3324,7 +2922,7 @@
         <w:adjustRightInd w:val="0"/>
         <w:spacing w:after="0" w:line="240" w:lineRule="auto"/>
         <w:rPr>
-          <w:rFonts w:ascii="Times New Roman" w:hAnsi="Times New Roman" w:cs="NimbusSanL-Bold"/>
+          <w:rFonts w:ascii="Times New Roman" w:hAnsi="Times New Roman" w:cs="Times New Roman"/>
           <w:b/>
           <w:bCs/>
           <w:sz w:val="26"/>
@@ -3333,7 +2931,7 @@
       </w:pPr>
       <w:r>
         <w:rPr>
-          <w:rFonts w:ascii="NimbusRomNo9L-Medi" w:hAnsi="NimbusRomNo9L-Medi" w:cs="NimbusRomNo9L-Medi"/>
+          <w:rFonts w:ascii="Times New Roman" w:hAnsi="Times New Roman" w:cs="Times New Roman"/>
           <w:b/>
           <w:sz w:val="26"/>
           <w:szCs w:val="26"/>
@@ -3350,16 +2948,16 @@
         <w:spacing w:after="0" w:line="240" w:lineRule="auto"/>
         <w:jc w:val="both"/>
         <w:rPr>
-          <w:rFonts w:ascii="Arial" w:hAnsi="Arial" w:cs="Arial"/>
-          <w:color w:val="222222"/>
-          <w:sz w:val="20"/>
-          <w:szCs w:val="20"/>
-          <w:shd w:val="clear" w:color="auto" w:fill="FFFFFF"/>
-        </w:rPr>
-      </w:pPr>
-      <w:r>
-        <w:rPr>
-          <w:rFonts w:ascii="Arial" w:hAnsi="Arial" w:cs="Arial"/>
+          <w:rFonts w:ascii="Times New Roman" w:hAnsi="Times New Roman" w:cs="Times New Roman"/>
+          <w:color w:val="222222"/>
+          <w:sz w:val="20"/>
+          <w:szCs w:val="20"/>
+          <w:shd w:val="clear" w:color="auto" w:fill="FFFFFF"/>
+        </w:rPr>
+      </w:pPr>
+      <w:r>
+        <w:rPr>
+          <w:rFonts w:ascii="Times New Roman" w:hAnsi="Times New Roman" w:cs="Times New Roman"/>
           <w:color w:val="222222"/>
           <w:sz w:val="20"/>
           <w:szCs w:val="20"/>
@@ -3370,7 +2968,7 @@
       <w:proofErr w:type="spellStart"/>
       <w:r>
         <w:rPr>
-          <w:rFonts w:ascii="Arial" w:hAnsi="Arial" w:cs="Arial"/>
+          <w:rFonts w:ascii="Times New Roman" w:hAnsi="Times New Roman" w:cs="Times New Roman"/>
           <w:color w:val="222222"/>
           <w:sz w:val="20"/>
           <w:szCs w:val="20"/>
@@ -3381,7 +2979,7 @@
       <w:proofErr w:type="spellEnd"/>
       <w:r>
         <w:rPr>
-          <w:rFonts w:ascii="Arial" w:hAnsi="Arial" w:cs="Arial"/>
+          <w:rFonts w:ascii="Times New Roman" w:hAnsi="Times New Roman" w:cs="Times New Roman"/>
           <w:color w:val="222222"/>
           <w:sz w:val="20"/>
           <w:szCs w:val="20"/>
@@ -3392,7 +2990,7 @@
       <w:proofErr w:type="spellStart"/>
       <w:r>
         <w:rPr>
-          <w:rFonts w:ascii="Arial" w:hAnsi="Arial" w:cs="Arial"/>
+          <w:rFonts w:ascii="Times New Roman" w:hAnsi="Times New Roman" w:cs="Times New Roman"/>
           <w:color w:val="222222"/>
           <w:sz w:val="20"/>
           <w:szCs w:val="20"/>
@@ -3403,7 +3001,7 @@
       <w:proofErr w:type="spellEnd"/>
       <w:r>
         <w:rPr>
-          <w:rFonts w:ascii="Arial" w:hAnsi="Arial" w:cs="Arial"/>
+          <w:rFonts w:ascii="Times New Roman" w:hAnsi="Times New Roman" w:cs="Times New Roman"/>
           <w:color w:val="222222"/>
           <w:sz w:val="20"/>
           <w:szCs w:val="20"/>
@@ -3414,7 +3012,7 @@
       <w:proofErr w:type="spellStart"/>
       <w:r>
         <w:rPr>
-          <w:rFonts w:ascii="Arial" w:hAnsi="Arial" w:cs="Arial"/>
+          <w:rFonts w:ascii="Times New Roman" w:hAnsi="Times New Roman" w:cs="Times New Roman"/>
           <w:color w:val="222222"/>
           <w:sz w:val="20"/>
           <w:szCs w:val="20"/>
@@ -3425,7 +3023,7 @@
       <w:proofErr w:type="spellEnd"/>
       <w:r>
         <w:rPr>
-          <w:rFonts w:ascii="Arial" w:hAnsi="Arial" w:cs="Arial"/>
+          <w:rFonts w:ascii="Times New Roman" w:hAnsi="Times New Roman" w:cs="Times New Roman"/>
           <w:color w:val="222222"/>
           <w:sz w:val="20"/>
           <w:szCs w:val="20"/>
@@ -3436,7 +3034,7 @@
       <w:proofErr w:type="spellStart"/>
       <w:r>
         <w:rPr>
-          <w:rFonts w:ascii="Arial" w:hAnsi="Arial" w:cs="Arial"/>
+          <w:rFonts w:ascii="Times New Roman" w:hAnsi="Times New Roman" w:cs="Times New Roman"/>
           <w:color w:val="222222"/>
           <w:sz w:val="20"/>
           <w:szCs w:val="20"/>
@@ -3447,7 +3045,7 @@
       <w:proofErr w:type="spellEnd"/>
       <w:r>
         <w:rPr>
-          <w:rFonts w:ascii="Arial" w:hAnsi="Arial" w:cs="Arial"/>
+          <w:rFonts w:ascii="Times New Roman" w:hAnsi="Times New Roman" w:cs="Times New Roman"/>
           <w:color w:val="222222"/>
           <w:sz w:val="20"/>
           <w:szCs w:val="20"/>
@@ -3458,7 +3056,7 @@
       <w:proofErr w:type="spellStart"/>
       <w:r>
         <w:rPr>
-          <w:rFonts w:ascii="Arial" w:hAnsi="Arial" w:cs="Arial"/>
+          <w:rFonts w:ascii="Times New Roman" w:hAnsi="Times New Roman" w:cs="Times New Roman"/>
           <w:color w:val="222222"/>
           <w:sz w:val="20"/>
           <w:szCs w:val="20"/>
@@ -3469,7 +3067,7 @@
       <w:proofErr w:type="spellEnd"/>
       <w:r>
         <w:rPr>
-          <w:rFonts w:ascii="Arial" w:hAnsi="Arial" w:cs="Arial"/>
+          <w:rFonts w:ascii="Times New Roman" w:hAnsi="Times New Roman" w:cs="Times New Roman"/>
           <w:color w:val="222222"/>
           <w:sz w:val="20"/>
           <w:szCs w:val="20"/>
@@ -3480,7 +3078,7 @@
       <w:proofErr w:type="spellStart"/>
       <w:r>
         <w:rPr>
-          <w:rFonts w:ascii="Arial" w:hAnsi="Arial" w:cs="Arial"/>
+          <w:rFonts w:ascii="Times New Roman" w:hAnsi="Times New Roman" w:cs="Times New Roman"/>
           <w:color w:val="222222"/>
           <w:sz w:val="20"/>
           <w:szCs w:val="20"/>
@@ -3491,7 +3089,7 @@
       <w:proofErr w:type="spellEnd"/>
       <w:r>
         <w:rPr>
-          <w:rFonts w:ascii="Arial" w:hAnsi="Arial" w:cs="Arial"/>
+          <w:rFonts w:ascii="Times New Roman" w:hAnsi="Times New Roman" w:cs="Times New Roman"/>
           <w:color w:val="222222"/>
           <w:sz w:val="20"/>
           <w:szCs w:val="20"/>
@@ -3502,7 +3100,7 @@
       <w:proofErr w:type="spellStart"/>
       <w:r>
         <w:rPr>
-          <w:rFonts w:ascii="Arial" w:hAnsi="Arial" w:cs="Arial"/>
+          <w:rFonts w:ascii="Times New Roman" w:hAnsi="Times New Roman" w:cs="Times New Roman"/>
           <w:color w:val="222222"/>
           <w:sz w:val="20"/>
           <w:szCs w:val="20"/>
@@ -3513,7 +3111,7 @@
       <w:proofErr w:type="spellEnd"/>
       <w:r>
         <w:rPr>
-          <w:rFonts w:ascii="Arial" w:hAnsi="Arial" w:cs="Arial"/>
+          <w:rFonts w:ascii="Times New Roman" w:hAnsi="Times New Roman" w:cs="Times New Roman"/>
           <w:color w:val="222222"/>
           <w:sz w:val="20"/>
           <w:szCs w:val="20"/>
@@ -3524,7 +3122,7 @@
       <w:proofErr w:type="spellStart"/>
       <w:r>
         <w:rPr>
-          <w:rFonts w:ascii="Arial" w:hAnsi="Arial" w:cs="Arial"/>
+          <w:rFonts w:ascii="Times New Roman" w:hAnsi="Times New Roman" w:cs="Times New Roman"/>
           <w:color w:val="222222"/>
           <w:sz w:val="20"/>
           <w:szCs w:val="20"/>
@@ -3535,7 +3133,7 @@
       <w:proofErr w:type="spellEnd"/>
       <w:r>
         <w:rPr>
-          <w:rFonts w:ascii="Arial" w:hAnsi="Arial" w:cs="Arial"/>
+          <w:rFonts w:ascii="Times New Roman" w:hAnsi="Times New Roman" w:cs="Times New Roman"/>
           <w:color w:val="222222"/>
           <w:sz w:val="20"/>
           <w:szCs w:val="20"/>
@@ -3546,7 +3144,7 @@
       <w:proofErr w:type="spellStart"/>
       <w:r>
         <w:rPr>
-          <w:rFonts w:ascii="Arial" w:hAnsi="Arial" w:cs="Arial"/>
+          <w:rFonts w:ascii="Times New Roman" w:hAnsi="Times New Roman" w:cs="Times New Roman"/>
           <w:color w:val="222222"/>
           <w:sz w:val="20"/>
           <w:szCs w:val="20"/>
@@ -3557,7 +3155,7 @@
       <w:proofErr w:type="spellEnd"/>
       <w:r>
         <w:rPr>
-          <w:rFonts w:ascii="Arial" w:hAnsi="Arial" w:cs="Arial"/>
+          <w:rFonts w:ascii="Times New Roman" w:hAnsi="Times New Roman" w:cs="Times New Roman"/>
           <w:color w:val="222222"/>
           <w:sz w:val="20"/>
           <w:szCs w:val="20"/>
@@ -3568,7 +3166,7 @@
       <w:proofErr w:type="spellStart"/>
       <w:r>
         <w:rPr>
-          <w:rFonts w:ascii="Arial" w:hAnsi="Arial" w:cs="Arial"/>
+          <w:rFonts w:ascii="Times New Roman" w:hAnsi="Times New Roman" w:cs="Times New Roman"/>
           <w:color w:val="222222"/>
           <w:sz w:val="20"/>
           <w:szCs w:val="20"/>
@@ -3579,7 +3177,7 @@
       <w:proofErr w:type="spellEnd"/>
       <w:r>
         <w:rPr>
-          <w:rFonts w:ascii="Arial" w:hAnsi="Arial" w:cs="Arial"/>
+          <w:rFonts w:ascii="Times New Roman" w:hAnsi="Times New Roman" w:cs="Times New Roman"/>
           <w:color w:val="222222"/>
           <w:sz w:val="20"/>
           <w:szCs w:val="20"/>
@@ -3590,7 +3188,7 @@
       <w:proofErr w:type="spellStart"/>
       <w:r>
         <w:rPr>
-          <w:rFonts w:ascii="Arial" w:hAnsi="Arial" w:cs="Arial"/>
+          <w:rFonts w:ascii="Times New Roman" w:hAnsi="Times New Roman" w:cs="Times New Roman"/>
           <w:color w:val="222222"/>
           <w:sz w:val="20"/>
           <w:szCs w:val="20"/>
@@ -3601,7 +3199,7 @@
       <w:proofErr w:type="spellEnd"/>
       <w:r>
         <w:rPr>
-          <w:rFonts w:ascii="Arial" w:hAnsi="Arial" w:cs="Arial"/>
+          <w:rFonts w:ascii="Times New Roman" w:hAnsi="Times New Roman" w:cs="Times New Roman"/>
           <w:color w:val="222222"/>
           <w:sz w:val="20"/>
           <w:szCs w:val="20"/>
@@ -3612,7 +3210,7 @@
       <w:r>
         <w:rPr>
           <w:rStyle w:val="apple-converted-space"/>
-          <w:rFonts w:ascii="Arial" w:hAnsi="Arial" w:cs="Arial"/>
+          <w:rFonts w:ascii="Times New Roman" w:hAnsi="Times New Roman" w:cs="Times New Roman"/>
           <w:color w:val="222222"/>
           <w:sz w:val="20"/>
           <w:szCs w:val="20"/>
@@ -3622,7 +3220,7 @@
       </w:r>
       <w:r>
         <w:rPr>
-          <w:rFonts w:ascii="Arial" w:hAnsi="Arial" w:cs="Arial"/>
+          <w:rFonts w:ascii="Times New Roman" w:hAnsi="Times New Roman" w:cs="Times New Roman"/>
           <w:b/>
           <w:bCs/>
           <w:color w:val="222222"/>
@@ -3635,7 +3233,7 @@
       <w:proofErr w:type="spellStart"/>
       <w:r>
         <w:rPr>
-          <w:rFonts w:ascii="Arial" w:hAnsi="Arial" w:cs="Arial"/>
+          <w:rFonts w:ascii="Times New Roman" w:hAnsi="Times New Roman" w:cs="Times New Roman"/>
           <w:b/>
           <w:bCs/>
           <w:color w:val="222222"/>
@@ -3648,7 +3246,7 @@
       <w:proofErr w:type="spellEnd"/>
       <w:r>
         <w:rPr>
-          <w:rFonts w:ascii="Arial" w:hAnsi="Arial" w:cs="Arial"/>
+          <w:rFonts w:ascii="Times New Roman" w:hAnsi="Times New Roman" w:cs="Times New Roman"/>
           <w:b/>
           <w:bCs/>
           <w:color w:val="222222"/>
@@ -3661,7 +3259,7 @@
       <w:proofErr w:type="spellStart"/>
       <w:r>
         <w:rPr>
-          <w:rFonts w:ascii="Arial" w:hAnsi="Arial" w:cs="Arial"/>
+          <w:rFonts w:ascii="Times New Roman" w:hAnsi="Times New Roman" w:cs="Times New Roman"/>
           <w:b/>
           <w:bCs/>
           <w:color w:val="222222"/>
@@ -3674,7 +3272,7 @@
       <w:proofErr w:type="spellEnd"/>
       <w:r>
         <w:rPr>
-          <w:rFonts w:ascii="Arial" w:hAnsi="Arial" w:cs="Arial"/>
+          <w:rFonts w:ascii="Times New Roman" w:hAnsi="Times New Roman" w:cs="Times New Roman"/>
           <w:b/>
           <w:bCs/>
           <w:color w:val="222222"/>
@@ -3688,7 +3286,7 @@
       <w:proofErr w:type="gramStart"/>
       <w:r>
         <w:rPr>
-          <w:rFonts w:ascii="Arial" w:hAnsi="Arial" w:cs="Arial"/>
+          <w:rFonts w:ascii="Times New Roman" w:hAnsi="Times New Roman" w:cs="Times New Roman"/>
           <w:b/>
           <w:bCs/>
           <w:color w:val="222222"/>
@@ -3702,7 +3300,7 @@
       <w:proofErr w:type="gramEnd"/>
       <w:r>
         <w:rPr>
-          <w:rFonts w:ascii="Arial" w:hAnsi="Arial" w:cs="Arial"/>
+          <w:rFonts w:ascii="Times New Roman" w:hAnsi="Times New Roman" w:cs="Times New Roman"/>
           <w:b/>
           <w:bCs/>
           <w:color w:val="222222"/>
@@ -3715,7 +3313,7 @@
       <w:proofErr w:type="spellStart"/>
       <w:r>
         <w:rPr>
-          <w:rFonts w:ascii="Arial" w:hAnsi="Arial" w:cs="Arial"/>
+          <w:rFonts w:ascii="Times New Roman" w:hAnsi="Times New Roman" w:cs="Times New Roman"/>
           <w:b/>
           <w:bCs/>
           <w:color w:val="222222"/>
@@ -3728,7 +3326,7 @@
       <w:proofErr w:type="spellEnd"/>
       <w:r>
         <w:rPr>
-          <w:rFonts w:ascii="Arial" w:hAnsi="Arial" w:cs="Arial"/>
+          <w:rFonts w:ascii="Times New Roman" w:hAnsi="Times New Roman" w:cs="Times New Roman"/>
           <w:color w:val="222222"/>
           <w:sz w:val="20"/>
           <w:szCs w:val="20"/>
@@ -3746,33 +3344,33 @@
         <w:spacing w:after="0" w:line="240" w:lineRule="auto"/>
         <w:jc w:val="both"/>
         <w:rPr>
-          <w:rFonts w:ascii="Arial" w:hAnsi="Arial" w:cs="Arial"/>
-          <w:color w:val="222222"/>
-          <w:sz w:val="20"/>
-          <w:szCs w:val="20"/>
-          <w:shd w:val="clear" w:color="auto" w:fill="FFFFFF"/>
-        </w:rPr>
-      </w:pPr>
-    </w:p>
-    <w:p>
-      <w:pPr>
-        <w:pStyle w:val="PargrafodaLista"/>
-        <w:autoSpaceDE w:val="0"/>
-        <w:autoSpaceDN w:val="0"/>
-        <w:adjustRightInd w:val="0"/>
-        <w:spacing w:after="0" w:line="240" w:lineRule="auto"/>
-        <w:jc w:val="both"/>
-        <w:rPr>
-          <w:rFonts w:ascii="Arial" w:hAnsi="Arial" w:cs="Arial"/>
-          <w:color w:val="222222"/>
-          <w:sz w:val="20"/>
-          <w:szCs w:val="20"/>
-          <w:shd w:val="clear" w:color="auto" w:fill="FFFFFF"/>
-        </w:rPr>
-      </w:pPr>
-      <w:r>
-        <w:rPr>
-          <w:rFonts w:ascii="Arial" w:hAnsi="Arial" w:cs="Arial"/>
+          <w:rFonts w:ascii="Times New Roman" w:hAnsi="Times New Roman" w:cs="Times New Roman"/>
+          <w:color w:val="222222"/>
+          <w:sz w:val="20"/>
+          <w:szCs w:val="20"/>
+          <w:shd w:val="clear" w:color="auto" w:fill="FFFFFF"/>
+        </w:rPr>
+      </w:pPr>
+    </w:p>
+    <w:p>
+      <w:pPr>
+        <w:pStyle w:val="PargrafodaLista"/>
+        <w:autoSpaceDE w:val="0"/>
+        <w:autoSpaceDN w:val="0"/>
+        <w:adjustRightInd w:val="0"/>
+        <w:spacing w:after="0" w:line="240" w:lineRule="auto"/>
+        <w:jc w:val="both"/>
+        <w:rPr>
+          <w:rFonts w:ascii="Times New Roman" w:hAnsi="Times New Roman" w:cs="Times New Roman"/>
+          <w:color w:val="222222"/>
+          <w:sz w:val="20"/>
+          <w:szCs w:val="20"/>
+          <w:shd w:val="clear" w:color="auto" w:fill="FFFFFF"/>
+        </w:rPr>
+      </w:pPr>
+      <w:r>
+        <w:rPr>
+          <w:rFonts w:ascii="Times New Roman" w:hAnsi="Times New Roman" w:cs="Times New Roman"/>
           <w:color w:val="222222"/>
           <w:sz w:val="20"/>
           <w:szCs w:val="20"/>
@@ -3790,33 +3388,33 @@
         <w:spacing w:after="0" w:line="240" w:lineRule="auto"/>
         <w:jc w:val="both"/>
         <w:rPr>
-          <w:rFonts w:ascii="Arial" w:hAnsi="Arial" w:cs="Arial"/>
-          <w:color w:val="222222"/>
-          <w:sz w:val="20"/>
-          <w:szCs w:val="20"/>
-          <w:shd w:val="clear" w:color="auto" w:fill="FFFFFF"/>
-        </w:rPr>
-      </w:pPr>
-    </w:p>
-    <w:p>
-      <w:pPr>
-        <w:pStyle w:val="PargrafodaLista"/>
-        <w:autoSpaceDE w:val="0"/>
-        <w:autoSpaceDN w:val="0"/>
-        <w:adjustRightInd w:val="0"/>
-        <w:spacing w:after="0" w:line="240" w:lineRule="auto"/>
-        <w:jc w:val="both"/>
-        <w:rPr>
-          <w:rFonts w:ascii="Arial" w:hAnsi="Arial" w:cs="Arial"/>
-          <w:color w:val="222222"/>
-          <w:sz w:val="20"/>
-          <w:szCs w:val="20"/>
-          <w:shd w:val="clear" w:color="auto" w:fill="FFFFFF"/>
-        </w:rPr>
-      </w:pPr>
-      <w:r>
-        <w:rPr>
-          <w:rFonts w:ascii="Arial" w:hAnsi="Arial" w:cs="Arial"/>
+          <w:rFonts w:ascii="Times New Roman" w:hAnsi="Times New Roman" w:cs="Times New Roman"/>
+          <w:color w:val="222222"/>
+          <w:sz w:val="20"/>
+          <w:szCs w:val="20"/>
+          <w:shd w:val="clear" w:color="auto" w:fill="FFFFFF"/>
+        </w:rPr>
+      </w:pPr>
+    </w:p>
+    <w:p>
+      <w:pPr>
+        <w:pStyle w:val="PargrafodaLista"/>
+        <w:autoSpaceDE w:val="0"/>
+        <w:autoSpaceDN w:val="0"/>
+        <w:adjustRightInd w:val="0"/>
+        <w:spacing w:after="0" w:line="240" w:lineRule="auto"/>
+        <w:jc w:val="both"/>
+        <w:rPr>
+          <w:rFonts w:ascii="Times New Roman" w:hAnsi="Times New Roman" w:cs="Times New Roman"/>
+          <w:color w:val="222222"/>
+          <w:sz w:val="20"/>
+          <w:szCs w:val="20"/>
+          <w:shd w:val="clear" w:color="auto" w:fill="FFFFFF"/>
+        </w:rPr>
+      </w:pPr>
+      <w:r>
+        <w:rPr>
+          <w:rFonts w:ascii="Times New Roman" w:hAnsi="Times New Roman" w:cs="Times New Roman"/>
           <w:color w:val="222222"/>
           <w:sz w:val="20"/>
           <w:szCs w:val="20"/>
@@ -3827,7 +3425,7 @@
       <w:proofErr w:type="spellStart"/>
       <w:r>
         <w:rPr>
-          <w:rFonts w:ascii="Arial" w:hAnsi="Arial" w:cs="Arial"/>
+          <w:rFonts w:ascii="Times New Roman" w:hAnsi="Times New Roman" w:cs="Times New Roman"/>
           <w:color w:val="222222"/>
           <w:sz w:val="20"/>
           <w:szCs w:val="20"/>
@@ -3838,7 +3436,7 @@
       <w:proofErr w:type="spellEnd"/>
       <w:r>
         <w:rPr>
-          <w:rFonts w:ascii="Arial" w:hAnsi="Arial" w:cs="Arial"/>
+          <w:rFonts w:ascii="Times New Roman" w:hAnsi="Times New Roman" w:cs="Times New Roman"/>
           <w:color w:val="222222"/>
           <w:sz w:val="20"/>
           <w:szCs w:val="20"/>
@@ -3849,7 +3447,7 @@
       <w:proofErr w:type="spellStart"/>
       <w:r>
         <w:rPr>
-          <w:rFonts w:ascii="Arial" w:hAnsi="Arial" w:cs="Arial"/>
+          <w:rFonts w:ascii="Times New Roman" w:hAnsi="Times New Roman" w:cs="Times New Roman"/>
           <w:color w:val="222222"/>
           <w:sz w:val="20"/>
           <w:szCs w:val="20"/>
@@ -3860,7 +3458,7 @@
       <w:proofErr w:type="spellEnd"/>
       <w:r>
         <w:rPr>
-          <w:rFonts w:ascii="Arial" w:hAnsi="Arial" w:cs="Arial"/>
+          <w:rFonts w:ascii="Times New Roman" w:hAnsi="Times New Roman" w:cs="Times New Roman"/>
           <w:color w:val="222222"/>
           <w:sz w:val="20"/>
           <w:szCs w:val="20"/>
@@ -3871,7 +3469,7 @@
       <w:proofErr w:type="spellStart"/>
       <w:r>
         <w:rPr>
-          <w:rFonts w:ascii="Arial" w:hAnsi="Arial" w:cs="Arial"/>
+          <w:rFonts w:ascii="Times New Roman" w:hAnsi="Times New Roman" w:cs="Times New Roman"/>
           <w:color w:val="222222"/>
           <w:sz w:val="20"/>
           <w:szCs w:val="20"/>
@@ -3882,7 +3480,7 @@
       <w:proofErr w:type="spellEnd"/>
       <w:r>
         <w:rPr>
-          <w:rFonts w:ascii="Arial" w:hAnsi="Arial" w:cs="Arial"/>
+          <w:rFonts w:ascii="Times New Roman" w:hAnsi="Times New Roman" w:cs="Times New Roman"/>
           <w:color w:val="222222"/>
           <w:sz w:val="20"/>
           <w:szCs w:val="20"/>
@@ -3893,7 +3491,7 @@
       <w:proofErr w:type="spellStart"/>
       <w:r>
         <w:rPr>
-          <w:rFonts w:ascii="Arial" w:hAnsi="Arial" w:cs="Arial"/>
+          <w:rFonts w:ascii="Times New Roman" w:hAnsi="Times New Roman" w:cs="Times New Roman"/>
           <w:color w:val="222222"/>
           <w:sz w:val="20"/>
           <w:szCs w:val="20"/>
@@ -3903,7 +3501,7 @@
       </w:r>
       <w:r>
         <w:rPr>
-          <w:rFonts w:ascii="Arial" w:hAnsi="Arial" w:cs="Arial"/>
+          <w:rFonts w:ascii="Times New Roman" w:hAnsi="Times New Roman" w:cs="Times New Roman"/>
           <w:b/>
           <w:bCs/>
           <w:color w:val="222222"/>
@@ -3916,7 +3514,7 @@
       <w:proofErr w:type="spellEnd"/>
       <w:r>
         <w:rPr>
-          <w:rFonts w:ascii="Arial" w:hAnsi="Arial" w:cs="Arial"/>
+          <w:rFonts w:ascii="Times New Roman" w:hAnsi="Times New Roman" w:cs="Times New Roman"/>
           <w:b/>
           <w:bCs/>
           <w:color w:val="222222"/>
@@ -3929,7 +3527,7 @@
       <w:proofErr w:type="spellStart"/>
       <w:r>
         <w:rPr>
-          <w:rFonts w:ascii="Arial" w:hAnsi="Arial" w:cs="Arial"/>
+          <w:rFonts w:ascii="Times New Roman" w:hAnsi="Times New Roman" w:cs="Times New Roman"/>
           <w:b/>
           <w:bCs/>
           <w:color w:val="222222"/>
@@ -3942,7 +3540,7 @@
       <w:proofErr w:type="spellEnd"/>
       <w:r>
         <w:rPr>
-          <w:rFonts w:ascii="Arial" w:hAnsi="Arial" w:cs="Arial"/>
+          <w:rFonts w:ascii="Times New Roman" w:hAnsi="Times New Roman" w:cs="Times New Roman"/>
           <w:color w:val="222222"/>
           <w:sz w:val="20"/>
           <w:szCs w:val="20"/>
@@ -3960,33 +3558,33 @@
         <w:spacing w:after="0" w:line="240" w:lineRule="auto"/>
         <w:jc w:val="both"/>
         <w:rPr>
-          <w:rFonts w:ascii="Arial" w:hAnsi="Arial" w:cs="Arial"/>
-          <w:color w:val="222222"/>
-          <w:sz w:val="20"/>
-          <w:szCs w:val="20"/>
-          <w:shd w:val="clear" w:color="auto" w:fill="FFFFFF"/>
-        </w:rPr>
-      </w:pPr>
-    </w:p>
-    <w:p>
-      <w:pPr>
-        <w:pStyle w:val="PargrafodaLista"/>
-        <w:autoSpaceDE w:val="0"/>
-        <w:autoSpaceDN w:val="0"/>
-        <w:adjustRightInd w:val="0"/>
-        <w:spacing w:after="0" w:line="240" w:lineRule="auto"/>
-        <w:jc w:val="both"/>
-        <w:rPr>
-          <w:rFonts w:ascii="Arial" w:hAnsi="Arial" w:cs="Arial"/>
-          <w:color w:val="222222"/>
-          <w:sz w:val="20"/>
-          <w:szCs w:val="20"/>
-          <w:shd w:val="clear" w:color="auto" w:fill="FFFFFF"/>
-        </w:rPr>
-      </w:pPr>
-      <w:r>
-        <w:rPr>
-          <w:rFonts w:ascii="Arial" w:hAnsi="Arial" w:cs="Arial"/>
+          <w:rFonts w:ascii="Times New Roman" w:hAnsi="Times New Roman" w:cs="Times New Roman"/>
+          <w:color w:val="222222"/>
+          <w:sz w:val="20"/>
+          <w:szCs w:val="20"/>
+          <w:shd w:val="clear" w:color="auto" w:fill="FFFFFF"/>
+        </w:rPr>
+      </w:pPr>
+    </w:p>
+    <w:p>
+      <w:pPr>
+        <w:pStyle w:val="PargrafodaLista"/>
+        <w:autoSpaceDE w:val="0"/>
+        <w:autoSpaceDN w:val="0"/>
+        <w:adjustRightInd w:val="0"/>
+        <w:spacing w:after="0" w:line="240" w:lineRule="auto"/>
+        <w:jc w:val="both"/>
+        <w:rPr>
+          <w:rFonts w:ascii="Times New Roman" w:hAnsi="Times New Roman" w:cs="Times New Roman"/>
+          <w:color w:val="222222"/>
+          <w:sz w:val="20"/>
+          <w:szCs w:val="20"/>
+          <w:shd w:val="clear" w:color="auto" w:fill="FFFFFF"/>
+        </w:rPr>
+      </w:pPr>
+      <w:r>
+        <w:rPr>
+          <w:rFonts w:ascii="Times New Roman" w:hAnsi="Times New Roman" w:cs="Times New Roman"/>
           <w:color w:val="222222"/>
           <w:sz w:val="20"/>
           <w:szCs w:val="20"/>
@@ -3997,7 +3595,7 @@
       <w:proofErr w:type="spellStart"/>
       <w:r>
         <w:rPr>
-          <w:rFonts w:ascii="Arial" w:hAnsi="Arial" w:cs="Arial"/>
+          <w:rFonts w:ascii="Times New Roman" w:hAnsi="Times New Roman" w:cs="Times New Roman"/>
           <w:color w:val="222222"/>
           <w:sz w:val="20"/>
           <w:szCs w:val="20"/>
@@ -4008,7 +3606,7 @@
       <w:proofErr w:type="spellEnd"/>
       <w:r>
         <w:rPr>
-          <w:rFonts w:ascii="Arial" w:hAnsi="Arial" w:cs="Arial"/>
+          <w:rFonts w:ascii="Times New Roman" w:hAnsi="Times New Roman" w:cs="Times New Roman"/>
           <w:color w:val="222222"/>
           <w:sz w:val="20"/>
           <w:szCs w:val="20"/>
@@ -4019,7 +3617,7 @@
       <w:proofErr w:type="spellStart"/>
       <w:r>
         <w:rPr>
-          <w:rFonts w:ascii="Arial" w:hAnsi="Arial" w:cs="Arial"/>
+          <w:rFonts w:ascii="Times New Roman" w:hAnsi="Times New Roman" w:cs="Times New Roman"/>
           <w:color w:val="222222"/>
           <w:sz w:val="20"/>
           <w:szCs w:val="20"/>
@@ -4030,7 +3628,7 @@
       <w:proofErr w:type="spellEnd"/>
       <w:r>
         <w:rPr>
-          <w:rFonts w:ascii="Arial" w:hAnsi="Arial" w:cs="Arial"/>
+          <w:rFonts w:ascii="Times New Roman" w:hAnsi="Times New Roman" w:cs="Times New Roman"/>
           <w:color w:val="222222"/>
           <w:sz w:val="20"/>
           <w:szCs w:val="20"/>
@@ -4041,7 +3639,7 @@
       <w:proofErr w:type="spellStart"/>
       <w:r>
         <w:rPr>
-          <w:rFonts w:ascii="Arial" w:hAnsi="Arial" w:cs="Arial"/>
+          <w:rFonts w:ascii="Times New Roman" w:hAnsi="Times New Roman" w:cs="Times New Roman"/>
           <w:color w:val="222222"/>
           <w:sz w:val="20"/>
           <w:szCs w:val="20"/>
@@ -4052,7 +3650,7 @@
       <w:proofErr w:type="spellEnd"/>
       <w:r>
         <w:rPr>
-          <w:rFonts w:ascii="Arial" w:hAnsi="Arial" w:cs="Arial"/>
+          <w:rFonts w:ascii="Times New Roman" w:hAnsi="Times New Roman" w:cs="Times New Roman"/>
           <w:color w:val="222222"/>
           <w:sz w:val="20"/>
           <w:szCs w:val="20"/>
@@ -4063,7 +3661,7 @@
       <w:proofErr w:type="spellStart"/>
       <w:r>
         <w:rPr>
-          <w:rFonts w:ascii="Arial" w:hAnsi="Arial" w:cs="Arial"/>
+          <w:rFonts w:ascii="Times New Roman" w:hAnsi="Times New Roman" w:cs="Times New Roman"/>
           <w:color w:val="222222"/>
           <w:sz w:val="20"/>
           <w:szCs w:val="20"/>
@@ -4074,7 +3672,7 @@
       <w:proofErr w:type="spellEnd"/>
       <w:r>
         <w:rPr>
-          <w:rFonts w:ascii="Arial" w:hAnsi="Arial" w:cs="Arial"/>
+          <w:rFonts w:ascii="Times New Roman" w:hAnsi="Times New Roman" w:cs="Times New Roman"/>
           <w:color w:val="222222"/>
           <w:sz w:val="20"/>
           <w:szCs w:val="20"/>
@@ -4092,53 +3690,43 @@
         <w:spacing w:after="0" w:line="240" w:lineRule="auto"/>
         <w:jc w:val="both"/>
         <w:rPr>
-          <w:rFonts w:ascii="Arial" w:hAnsi="Arial" w:cs="Arial"/>
-          <w:color w:val="222222"/>
-          <w:sz w:val="20"/>
-          <w:szCs w:val="20"/>
-          <w:shd w:val="clear" w:color="auto" w:fill="FFFFFF"/>
-        </w:rPr>
-      </w:pPr>
-    </w:p>
-    <w:p>
-      <w:pPr>
-        <w:pStyle w:val="PargrafodaLista"/>
-        <w:autoSpaceDE w:val="0"/>
-        <w:autoSpaceDN w:val="0"/>
-        <w:adjustRightInd w:val="0"/>
-        <w:spacing w:after="0" w:line="240" w:lineRule="auto"/>
-        <w:jc w:val="both"/>
-        <w:rPr>
-          <w:rFonts w:ascii="Arial" w:hAnsi="Arial" w:cs="Arial"/>
-          <w:color w:val="222222"/>
-          <w:sz w:val="20"/>
-          <w:szCs w:val="20"/>
-          <w:shd w:val="clear" w:color="auto" w:fill="FFFFFF"/>
-        </w:rPr>
-      </w:pPr>
-      <w:r>
-        <w:rPr>
-          <w:rFonts w:ascii="Arial" w:hAnsi="Arial" w:cs="Arial"/>
-          <w:color w:val="222222"/>
-          <w:sz w:val="20"/>
-          <w:szCs w:val="20"/>
-          <w:shd w:val="clear" w:color="auto" w:fill="FFFFFF"/>
-        </w:rPr>
-        <w:t>WEBE</w:t>
-      </w:r>
-      <w:r>
-        <w:rPr>
-          <w:rFonts w:ascii="Arial" w:hAnsi="Arial" w:cs="Arial"/>
-          <w:color w:val="222222"/>
-          <w:sz w:val="20"/>
-          <w:szCs w:val="20"/>
-          <w:shd w:val="clear" w:color="auto" w:fill="FFFFFF"/>
-        </w:rPr>
-        <w:t>R</w:t>
-      </w:r>
-      <w:r>
-        <w:rPr>
-          <w:rFonts w:ascii="Arial" w:hAnsi="Arial" w:cs="Arial"/>
+          <w:rFonts w:ascii="Times New Roman" w:hAnsi="Times New Roman" w:cs="Times New Roman"/>
+          <w:color w:val="222222"/>
+          <w:sz w:val="20"/>
+          <w:szCs w:val="20"/>
+          <w:shd w:val="clear" w:color="auto" w:fill="FFFFFF"/>
+        </w:rPr>
+      </w:pPr>
+    </w:p>
+    <w:p>
+      <w:pPr>
+        <w:pStyle w:val="PargrafodaLista"/>
+        <w:autoSpaceDE w:val="0"/>
+        <w:autoSpaceDN w:val="0"/>
+        <w:adjustRightInd w:val="0"/>
+        <w:spacing w:after="0" w:line="240" w:lineRule="auto"/>
+        <w:jc w:val="both"/>
+        <w:rPr>
+          <w:rFonts w:ascii="Times New Roman" w:hAnsi="Times New Roman" w:cs="Times New Roman"/>
+          <w:color w:val="222222"/>
+          <w:sz w:val="20"/>
+          <w:szCs w:val="20"/>
+          <w:shd w:val="clear" w:color="auto" w:fill="FFFFFF"/>
+        </w:rPr>
+      </w:pPr>
+      <w:r>
+        <w:rPr>
+          <w:rFonts w:ascii="Times New Roman" w:hAnsi="Times New Roman" w:cs="Times New Roman"/>
+          <w:color w:val="222222"/>
+          <w:sz w:val="20"/>
+          <w:szCs w:val="20"/>
+          <w:shd w:val="clear" w:color="auto" w:fill="FFFFFF"/>
+        </w:rPr>
+        <w:t>WEBER</w:t>
+      </w:r>
+      <w:r>
+        <w:rPr>
+          <w:rFonts w:ascii="Times New Roman" w:hAnsi="Times New Roman" w:cs="Times New Roman"/>
           <w:color w:val="222222"/>
           <w:sz w:val="20"/>
           <w:szCs w:val="20"/>
@@ -4149,7 +3737,7 @@
       <w:proofErr w:type="spellStart"/>
       <w:r>
         <w:rPr>
-          <w:rFonts w:ascii="Arial" w:hAnsi="Arial" w:cs="Arial"/>
+          <w:rFonts w:ascii="Times New Roman" w:hAnsi="Times New Roman" w:cs="Times New Roman"/>
           <w:color w:val="222222"/>
           <w:sz w:val="20"/>
           <w:szCs w:val="20"/>
@@ -4160,7 +3748,7 @@
       <w:proofErr w:type="spellEnd"/>
       <w:r>
         <w:rPr>
-          <w:rFonts w:ascii="Arial" w:hAnsi="Arial" w:cs="Arial"/>
+          <w:rFonts w:ascii="Times New Roman" w:hAnsi="Times New Roman" w:cs="Times New Roman"/>
           <w:color w:val="222222"/>
           <w:sz w:val="20"/>
           <w:szCs w:val="20"/>
@@ -4171,7 +3759,7 @@
       <w:proofErr w:type="spellStart"/>
       <w:r>
         <w:rPr>
-          <w:rFonts w:ascii="Arial" w:hAnsi="Arial" w:cs="Arial"/>
+          <w:rFonts w:ascii="Times New Roman" w:hAnsi="Times New Roman" w:cs="Times New Roman"/>
           <w:color w:val="222222"/>
           <w:sz w:val="20"/>
           <w:szCs w:val="20"/>
@@ -4182,7 +3770,7 @@
       <w:proofErr w:type="spellEnd"/>
       <w:r>
         <w:rPr>
-          <w:rFonts w:ascii="Arial" w:hAnsi="Arial" w:cs="Arial"/>
+          <w:rFonts w:ascii="Times New Roman" w:hAnsi="Times New Roman" w:cs="Times New Roman"/>
           <w:color w:val="222222"/>
           <w:sz w:val="20"/>
           <w:szCs w:val="20"/>
@@ -4193,7 +3781,7 @@
       <w:proofErr w:type="spellStart"/>
       <w:r>
         <w:rPr>
-          <w:rFonts w:ascii="Arial" w:hAnsi="Arial" w:cs="Arial"/>
+          <w:rFonts w:ascii="Times New Roman" w:hAnsi="Times New Roman" w:cs="Times New Roman"/>
           <w:color w:val="222222"/>
           <w:sz w:val="20"/>
           <w:szCs w:val="20"/>
@@ -4204,100 +3792,40 @@
       <w:proofErr w:type="spellEnd"/>
       <w:r>
         <w:rPr>
-          <w:rFonts w:ascii="Arial" w:hAnsi="Arial" w:cs="Arial"/>
-          <w:color w:val="222222"/>
-          <w:sz w:val="20"/>
-          <w:szCs w:val="20"/>
-          <w:shd w:val="clear" w:color="auto" w:fill="FFFFFF"/>
-        </w:rPr>
-        <w:t>, C. F. Estabelecendo processos de</w:t>
-      </w:r>
-      <w:r>
-        <w:rPr>
-          <w:rFonts w:ascii="Arial" w:hAnsi="Arial" w:cs="Arial"/>
-          <w:color w:val="222222"/>
-          <w:sz w:val="20"/>
-          <w:szCs w:val="20"/>
-          <w:shd w:val="clear" w:color="auto" w:fill="FFFFFF"/>
-        </w:rPr>
-        <w:t xml:space="preserve"> </w:t>
-      </w:r>
-      <w:r>
-        <w:rPr>
-          <w:rFonts w:ascii="Arial" w:hAnsi="Arial" w:cs="Arial"/>
-          <w:color w:val="222222"/>
-          <w:sz w:val="20"/>
-          <w:szCs w:val="20"/>
-          <w:shd w:val="clear" w:color="auto" w:fill="FFFFFF"/>
-        </w:rPr>
-        <w:t xml:space="preserve">software em </w:t>
-      </w:r>
-      <w:r>
-        <w:rPr>
-          <w:rFonts w:ascii="Arial" w:hAnsi="Arial" w:cs="Arial"/>
-          <w:color w:val="222222"/>
-          <w:sz w:val="20"/>
-          <w:szCs w:val="20"/>
-          <w:shd w:val="clear" w:color="auto" w:fill="FFFFFF"/>
-        </w:rPr>
-        <w:t>micro e pequenas empresas. Simp</w:t>
-      </w:r>
-      <w:r>
-        <w:rPr>
-          <w:rFonts w:ascii="Arial" w:hAnsi="Arial" w:cs="Arial"/>
-          <w:color w:val="222222"/>
-          <w:sz w:val="20"/>
-          <w:szCs w:val="20"/>
-          <w:shd w:val="clear" w:color="auto" w:fill="FFFFFF"/>
-        </w:rPr>
-        <w:t>ósio</w:t>
-      </w:r>
-      <w:r>
-        <w:rPr>
-          <w:rFonts w:ascii="Arial" w:hAnsi="Arial" w:cs="Arial"/>
-          <w:color w:val="222222"/>
-          <w:sz w:val="20"/>
-          <w:szCs w:val="20"/>
-          <w:shd w:val="clear" w:color="auto" w:fill="FFFFFF"/>
-        </w:rPr>
-        <w:t xml:space="preserve"> </w:t>
-      </w:r>
-      <w:r>
-        <w:rPr>
-          <w:rFonts w:ascii="Arial" w:hAnsi="Arial" w:cs="Arial"/>
-          <w:color w:val="222222"/>
-          <w:sz w:val="20"/>
-          <w:szCs w:val="20"/>
-          <w:shd w:val="clear" w:color="auto" w:fill="FFFFFF"/>
-        </w:rPr>
-        <w:t>Brasileiro de Qualidade de Software (1993), 16.</w:t>
-      </w:r>
-    </w:p>
-    <w:p>
-      <w:pPr>
-        <w:pStyle w:val="PargrafodaLista"/>
-        <w:autoSpaceDE w:val="0"/>
-        <w:autoSpaceDN w:val="0"/>
-        <w:adjustRightInd w:val="0"/>
-        <w:spacing w:after="0" w:line="240" w:lineRule="auto"/>
-        <w:rPr>
-          <w:rFonts w:ascii="Arial" w:hAnsi="Arial" w:cs="Arial"/>
-          <w:color w:val="222222"/>
-          <w:sz w:val="20"/>
-          <w:szCs w:val="20"/>
-          <w:shd w:val="clear" w:color="auto" w:fill="FFFFFF"/>
-        </w:rPr>
-      </w:pPr>
-    </w:p>
-    <w:p>
-      <w:pPr>
-        <w:pStyle w:val="PargrafodaLista"/>
-        <w:autoSpaceDE w:val="0"/>
-        <w:autoSpaceDN w:val="0"/>
-        <w:adjustRightInd w:val="0"/>
-        <w:spacing w:after="0" w:line="240" w:lineRule="auto"/>
-        <w:rPr>
-          <w:rFonts w:ascii="Times New Roman" w:hAnsi="Times New Roman" w:cs="NimbusSanL-Bold"/>
+          <w:rFonts w:ascii="Times New Roman" w:hAnsi="Times New Roman" w:cs="Times New Roman"/>
+          <w:color w:val="222222"/>
+          <w:sz w:val="20"/>
+          <w:szCs w:val="20"/>
+          <w:shd w:val="clear" w:color="auto" w:fill="FFFFFF"/>
+        </w:rPr>
+        <w:t>, C. F. Estabelecendo processos de software em micro e pequenas empresas. Simpósio Brasileiro de Qualidade de Software (1993), 16.</w:t>
+      </w:r>
+    </w:p>
+    <w:p>
+      <w:pPr>
+        <w:pStyle w:val="PargrafodaLista"/>
+        <w:autoSpaceDE w:val="0"/>
+        <w:autoSpaceDN w:val="0"/>
+        <w:adjustRightInd w:val="0"/>
+        <w:spacing w:after="0" w:line="240" w:lineRule="auto"/>
+        <w:rPr>
+          <w:rFonts w:ascii="Times New Roman" w:hAnsi="Times New Roman" w:cs="Times New Roman"/>
+          <w:color w:val="222222"/>
+          <w:sz w:val="20"/>
+          <w:szCs w:val="20"/>
+          <w:shd w:val="clear" w:color="auto" w:fill="FFFFFF"/>
+        </w:rPr>
+      </w:pPr>
+    </w:p>
+    <w:p>
+      <w:pPr>
+        <w:pStyle w:val="PargrafodaLista"/>
+        <w:autoSpaceDE w:val="0"/>
+        <w:autoSpaceDN w:val="0"/>
+        <w:adjustRightInd w:val="0"/>
+        <w:spacing w:after="0" w:line="240" w:lineRule="auto"/>
+        <w:rPr>
+          <w:rFonts w:ascii="Times New Roman" w:hAnsi="Times New Roman" w:cs="Times New Roman"/>
           <w:b/>
           <w:bCs/>
           <w:sz w:val="26"/>

</xml_diff>